<commit_message>
final drafts of the writeup
</commit_message>
<xml_diff>
--- a/Internals.docx
+++ b/Internals.docx
@@ -2,6 +2,49 @@
 <file path=word/document.xml><?xml version="1.0" encoding="utf-8"?>
 <w:document xmlns:wpc="http://schemas.microsoft.com/office/word/2010/wordprocessingCanvas" xmlns:mo="http://schemas.microsoft.com/office/mac/office/2008/main" xmlns:mc="http://schemas.openxmlformats.org/markup-compatibility/2006" xmlns:mv="urn:schemas-microsoft-com:mac:vml" xmlns:o="urn:schemas-microsoft-com:office:office" xmlns:r="http://schemas.openxmlformats.org/officeDocument/2006/relationships" xmlns:m="http://schemas.openxmlformats.org/officeDocument/2006/math" xmlns:v="urn:schemas-microsoft-com:vml" xmlns:wp14="http://schemas.microsoft.com/office/word/2010/wordprocessingDrawing" xmlns:wp="http://schemas.openxmlformats.org/drawingml/2006/wordprocessingDrawing" xmlns:w10="urn:schemas-microsoft-com:office:word" xmlns:w="http://schemas.openxmlformats.org/wordprocessingml/2006/main" xmlns:w14="http://schemas.microsoft.com/office/word/2010/wordml" xmlns:wpg="http://schemas.microsoft.com/office/word/2010/wordprocessingGroup" xmlns:wpi="http://schemas.microsoft.com/office/word/2010/wordprocessingInk" xmlns:wne="http://schemas.microsoft.com/office/word/2006/wordml" xmlns:wps="http://schemas.microsoft.com/office/word/2010/wordprocessingShape" mc:Ignorable="w14 wp14">
   <w:body>
+    <w:p>
+      <w:pPr>
+        <w:spacing w:before="200"/>
+        <w:outlineLvl w:val="0"/>
+        <w:rPr>
+          <w:rFonts w:ascii="Times New Roman" w:eastAsia="Times New Roman" w:hAnsi="Times New Roman" w:cs="Times New Roman"/>
+          <w:bCs/>
+          <w:color w:val="000000"/>
+          <w:kern w:val="36"/>
+        </w:rPr>
+      </w:pPr>
+      <w:r>
+        <w:rPr>
+          <w:rFonts w:ascii="Times New Roman" w:eastAsia="Times New Roman" w:hAnsi="Times New Roman" w:cs="Times New Roman"/>
+          <w:b/>
+          <w:bCs/>
+          <w:color w:val="000000"/>
+          <w:kern w:val="36"/>
+        </w:rPr>
+        <w:t>MealMatcher Internals</w:t>
+      </w:r>
+      <w:r>
+        <w:rPr>
+          <w:rFonts w:ascii="Times New Roman" w:eastAsia="Times New Roman" w:hAnsi="Times New Roman" w:cs="Times New Roman"/>
+          <w:b/>
+          <w:bCs/>
+          <w:color w:val="000000"/>
+          <w:kern w:val="36"/>
+        </w:rPr>
+        <w:br/>
+      </w:r>
+      <w:r>
+        <w:rPr>
+          <w:rFonts w:ascii="Times New Roman" w:eastAsia="Times New Roman" w:hAnsi="Times New Roman" w:cs="Times New Roman"/>
+          <w:bCs/>
+          <w:color w:val="000000"/>
+          <w:kern w:val="36"/>
+        </w:rPr>
+        <w:t>Kevin Wang, Drew Wallace, Andreas Dias, Valerie Morin, Andrew Charette</w:t>
+      </w:r>
+      <w:bookmarkStart w:id="0" w:name="_GoBack"/>
+      <w:bookmarkEnd w:id="0"/>
+    </w:p>
     <w:p>
       <w:pPr>
         <w:spacing w:before="200"/>
@@ -180,72 +223,30 @@
           <w:shd w:val="clear" w:color="auto" w:fill="FFFFFF"/>
         </w:rPr>
       </w:pPr>
-      <w:proofErr w:type="spellStart"/>
-      <w:proofErr w:type="gramStart"/>
-      <w:r>
-        <w:rPr>
-          <w:rFonts w:ascii="Times New Roman" w:hAnsi="Times New Roman" w:cs="Times New Roman"/>
-          <w:color w:val="000000"/>
-          <w:shd w:val="clear" w:color="auto" w:fill="FFFFFF"/>
-        </w:rPr>
-        <w:t>dj</w:t>
-      </w:r>
-      <w:proofErr w:type="spellEnd"/>
-      <w:proofErr w:type="gramEnd"/>
-      <w:r>
-        <w:rPr>
-          <w:rFonts w:ascii="Times New Roman" w:hAnsi="Times New Roman" w:cs="Times New Roman"/>
-          <w:color w:val="000000"/>
-          <w:shd w:val="clear" w:color="auto" w:fill="FFFFFF"/>
-        </w:rPr>
-        <w:t>-database-</w:t>
-      </w:r>
-      <w:proofErr w:type="spellStart"/>
-      <w:r>
-        <w:rPr>
-          <w:rFonts w:ascii="Times New Roman" w:hAnsi="Times New Roman" w:cs="Times New Roman"/>
-          <w:color w:val="000000"/>
-          <w:shd w:val="clear" w:color="auto" w:fill="FFFFFF"/>
-        </w:rPr>
-        <w:t>url</w:t>
-      </w:r>
-      <w:proofErr w:type="spellEnd"/>
-      <w:r>
-        <w:rPr>
-          <w:rFonts w:ascii="Times New Roman" w:hAnsi="Times New Roman" w:cs="Times New Roman"/>
-          <w:color w:val="000000"/>
-          <w:shd w:val="clear" w:color="auto" w:fill="FFFFFF"/>
-        </w:rPr>
-        <w:t>==0.3.0</w:t>
-      </w:r>
-    </w:p>
-    <w:p>
-      <w:pPr>
-        <w:rPr>
-          <w:rFonts w:ascii="Times New Roman" w:hAnsi="Times New Roman" w:cs="Times New Roman"/>
-          <w:color w:val="000000"/>
-          <w:shd w:val="clear" w:color="auto" w:fill="FFFFFF"/>
-        </w:rPr>
-      </w:pPr>
-      <w:proofErr w:type="spellStart"/>
-      <w:proofErr w:type="gramStart"/>
-      <w:r>
-        <w:rPr>
-          <w:rFonts w:ascii="Times New Roman" w:hAnsi="Times New Roman" w:cs="Times New Roman"/>
-          <w:color w:val="000000"/>
-          <w:shd w:val="clear" w:color="auto" w:fill="FFFFFF"/>
-        </w:rPr>
-        <w:t>dj</w:t>
-      </w:r>
-      <w:proofErr w:type="spellEnd"/>
-      <w:proofErr w:type="gramEnd"/>
-      <w:r>
-        <w:rPr>
-          <w:rFonts w:ascii="Times New Roman" w:hAnsi="Times New Roman" w:cs="Times New Roman"/>
-          <w:color w:val="000000"/>
-          <w:shd w:val="clear" w:color="auto" w:fill="FFFFFF"/>
-        </w:rPr>
-        <w:t>-static==0.0.6</w:t>
+      <w:r>
+        <w:rPr>
+          <w:rFonts w:ascii="Times New Roman" w:hAnsi="Times New Roman" w:cs="Times New Roman"/>
+          <w:color w:val="000000"/>
+          <w:shd w:val="clear" w:color="auto" w:fill="FFFFFF"/>
+        </w:rPr>
+        <w:t>dj-database-url==0.3.0</w:t>
+      </w:r>
+    </w:p>
+    <w:p>
+      <w:pPr>
+        <w:rPr>
+          <w:rFonts w:ascii="Times New Roman" w:hAnsi="Times New Roman" w:cs="Times New Roman"/>
+          <w:color w:val="000000"/>
+          <w:shd w:val="clear" w:color="auto" w:fill="FFFFFF"/>
+        </w:rPr>
+      </w:pPr>
+      <w:r>
+        <w:rPr>
+          <w:rFonts w:ascii="Times New Roman" w:hAnsi="Times New Roman" w:cs="Times New Roman"/>
+          <w:color w:val="000000"/>
+          <w:shd w:val="clear" w:color="auto" w:fill="FFFFFF"/>
+        </w:rPr>
+        <w:t>dj-static==0.0.6</w:t>
       </w:r>
     </w:p>
     <w:p>
@@ -273,164 +274,98 @@
           <w:shd w:val="clear" w:color="auto" w:fill="FFFFFF"/>
         </w:rPr>
       </w:pPr>
-      <w:proofErr w:type="spellStart"/>
-      <w:proofErr w:type="gramStart"/>
-      <w:r>
-        <w:rPr>
-          <w:rFonts w:ascii="Times New Roman" w:hAnsi="Times New Roman" w:cs="Times New Roman"/>
-          <w:color w:val="000000"/>
-          <w:shd w:val="clear" w:color="auto" w:fill="FFFFFF"/>
-        </w:rPr>
-        <w:t>gunicorn</w:t>
-      </w:r>
-      <w:proofErr w:type="spellEnd"/>
-      <w:proofErr w:type="gramEnd"/>
-      <w:r>
-        <w:rPr>
-          <w:rFonts w:ascii="Times New Roman" w:hAnsi="Times New Roman" w:cs="Times New Roman"/>
-          <w:color w:val="000000"/>
-          <w:shd w:val="clear" w:color="auto" w:fill="FFFFFF"/>
-        </w:rPr>
-        <w:t>==19.3.0</w:t>
-      </w:r>
-    </w:p>
-    <w:p>
-      <w:pPr>
-        <w:rPr>
-          <w:rFonts w:ascii="Times New Roman" w:hAnsi="Times New Roman" w:cs="Times New Roman"/>
-          <w:color w:val="000000"/>
-          <w:shd w:val="clear" w:color="auto" w:fill="FFFFFF"/>
-        </w:rPr>
-      </w:pPr>
-      <w:proofErr w:type="gramStart"/>
-      <w:r>
-        <w:rPr>
-          <w:rFonts w:ascii="Times New Roman" w:hAnsi="Times New Roman" w:cs="Times New Roman"/>
-          <w:color w:val="000000"/>
-          <w:shd w:val="clear" w:color="auto" w:fill="FFFFFF"/>
-        </w:rPr>
-        <w:t>psycopg2</w:t>
-      </w:r>
-      <w:proofErr w:type="gramEnd"/>
-      <w:r>
-        <w:rPr>
-          <w:rFonts w:ascii="Times New Roman" w:hAnsi="Times New Roman" w:cs="Times New Roman"/>
-          <w:color w:val="000000"/>
-          <w:shd w:val="clear" w:color="auto" w:fill="FFFFFF"/>
-        </w:rPr>
-        <w:t>==2.6</w:t>
-      </w:r>
-    </w:p>
-    <w:p>
-      <w:pPr>
-        <w:rPr>
-          <w:rFonts w:ascii="Times New Roman" w:hAnsi="Times New Roman" w:cs="Times New Roman"/>
-          <w:color w:val="000000"/>
-          <w:shd w:val="clear" w:color="auto" w:fill="FFFFFF"/>
-        </w:rPr>
-      </w:pPr>
-      <w:proofErr w:type="gramStart"/>
-      <w:r>
-        <w:rPr>
-          <w:rFonts w:ascii="Times New Roman" w:hAnsi="Times New Roman" w:cs="Times New Roman"/>
-          <w:color w:val="000000"/>
-          <w:shd w:val="clear" w:color="auto" w:fill="FFFFFF"/>
-        </w:rPr>
-        <w:t>static</w:t>
-      </w:r>
-      <w:proofErr w:type="gramEnd"/>
-      <w:r>
-        <w:rPr>
-          <w:rFonts w:ascii="Times New Roman" w:hAnsi="Times New Roman" w:cs="Times New Roman"/>
-          <w:color w:val="000000"/>
-          <w:shd w:val="clear" w:color="auto" w:fill="FFFFFF"/>
-        </w:rPr>
-        <w:t>==0.4</w:t>
-      </w:r>
-    </w:p>
-    <w:p>
-      <w:pPr>
-        <w:rPr>
-          <w:rFonts w:ascii="Times New Roman" w:hAnsi="Times New Roman" w:cs="Times New Roman"/>
-          <w:color w:val="000000"/>
-          <w:shd w:val="clear" w:color="auto" w:fill="FFFFFF"/>
-        </w:rPr>
-      </w:pPr>
-      <w:proofErr w:type="gramStart"/>
-      <w:r>
-        <w:rPr>
-          <w:rFonts w:ascii="Times New Roman" w:hAnsi="Times New Roman" w:cs="Times New Roman"/>
-          <w:color w:val="000000"/>
-          <w:shd w:val="clear" w:color="auto" w:fill="FFFFFF"/>
-        </w:rPr>
-        <w:t>static3</w:t>
-      </w:r>
-      <w:proofErr w:type="gramEnd"/>
-      <w:r>
-        <w:rPr>
-          <w:rFonts w:ascii="Times New Roman" w:hAnsi="Times New Roman" w:cs="Times New Roman"/>
-          <w:color w:val="000000"/>
-          <w:shd w:val="clear" w:color="auto" w:fill="FFFFFF"/>
-        </w:rPr>
-        <w:t>==0.5.1</w:t>
-      </w:r>
-    </w:p>
-    <w:p>
-      <w:pPr>
-        <w:rPr>
-          <w:rFonts w:ascii="Times New Roman" w:hAnsi="Times New Roman" w:cs="Times New Roman"/>
-          <w:color w:val="000000"/>
-          <w:shd w:val="clear" w:color="auto" w:fill="FFFFFF"/>
-        </w:rPr>
-      </w:pPr>
-      <w:proofErr w:type="spellStart"/>
-      <w:proofErr w:type="gramStart"/>
-      <w:r>
-        <w:rPr>
-          <w:rFonts w:ascii="Times New Roman" w:hAnsi="Times New Roman" w:cs="Times New Roman"/>
-          <w:color w:val="000000"/>
-          <w:shd w:val="clear" w:color="auto" w:fill="FFFFFF"/>
-        </w:rPr>
-        <w:t>django</w:t>
-      </w:r>
-      <w:proofErr w:type="spellEnd"/>
-      <w:proofErr w:type="gramEnd"/>
-      <w:r>
-        <w:rPr>
-          <w:rFonts w:ascii="Times New Roman" w:hAnsi="Times New Roman" w:cs="Times New Roman"/>
-          <w:color w:val="000000"/>
-          <w:shd w:val="clear" w:color="auto" w:fill="FFFFFF"/>
-        </w:rPr>
-        <w:t>-post-office==1.1.1</w:t>
-      </w:r>
-    </w:p>
-    <w:p>
-      <w:pPr>
-        <w:rPr>
-          <w:rFonts w:ascii="Times New Roman" w:hAnsi="Times New Roman" w:cs="Times New Roman"/>
-          <w:color w:val="000000"/>
-          <w:shd w:val="clear" w:color="auto" w:fill="FFFFFF"/>
-        </w:rPr>
-      </w:pPr>
-      <w:proofErr w:type="spellStart"/>
-      <w:proofErr w:type="gramStart"/>
-      <w:r>
-        <w:rPr>
-          <w:rFonts w:ascii="Times New Roman" w:hAnsi="Times New Roman" w:cs="Times New Roman"/>
-          <w:color w:val="000000"/>
-          <w:shd w:val="clear" w:color="auto" w:fill="FFFFFF"/>
-        </w:rPr>
-        <w:t>pytz</w:t>
-      </w:r>
-      <w:proofErr w:type="spellEnd"/>
-      <w:proofErr w:type="gramEnd"/>
-      <w:r>
-        <w:rPr>
-          <w:rFonts w:ascii="Times New Roman" w:hAnsi="Times New Roman" w:cs="Times New Roman"/>
-          <w:color w:val="000000"/>
-          <w:shd w:val="clear" w:color="auto" w:fill="FFFFFF"/>
-        </w:rPr>
-        <w:t>==2013.7</w:t>
+      <w:r>
+        <w:rPr>
+          <w:rFonts w:ascii="Times New Roman" w:hAnsi="Times New Roman" w:cs="Times New Roman"/>
+          <w:color w:val="000000"/>
+          <w:shd w:val="clear" w:color="auto" w:fill="FFFFFF"/>
+        </w:rPr>
+        <w:t>gunicorn==19.3.0</w:t>
+      </w:r>
+    </w:p>
+    <w:p>
+      <w:pPr>
+        <w:rPr>
+          <w:rFonts w:ascii="Times New Roman" w:hAnsi="Times New Roman" w:cs="Times New Roman"/>
+          <w:color w:val="000000"/>
+          <w:shd w:val="clear" w:color="auto" w:fill="FFFFFF"/>
+        </w:rPr>
+      </w:pPr>
+      <w:r>
+        <w:rPr>
+          <w:rFonts w:ascii="Times New Roman" w:hAnsi="Times New Roman" w:cs="Times New Roman"/>
+          <w:color w:val="000000"/>
+          <w:shd w:val="clear" w:color="auto" w:fill="FFFFFF"/>
+        </w:rPr>
+        <w:t>psycopg2==2.6</w:t>
+      </w:r>
+    </w:p>
+    <w:p>
+      <w:pPr>
+        <w:rPr>
+          <w:rFonts w:ascii="Times New Roman" w:hAnsi="Times New Roman" w:cs="Times New Roman"/>
+          <w:color w:val="000000"/>
+          <w:shd w:val="clear" w:color="auto" w:fill="FFFFFF"/>
+        </w:rPr>
+      </w:pPr>
+      <w:r>
+        <w:rPr>
+          <w:rFonts w:ascii="Times New Roman" w:hAnsi="Times New Roman" w:cs="Times New Roman"/>
+          <w:color w:val="000000"/>
+          <w:shd w:val="clear" w:color="auto" w:fill="FFFFFF"/>
+        </w:rPr>
+        <w:t>static==0.4</w:t>
+      </w:r>
+    </w:p>
+    <w:p>
+      <w:pPr>
+        <w:rPr>
+          <w:rFonts w:ascii="Times New Roman" w:hAnsi="Times New Roman" w:cs="Times New Roman"/>
+          <w:color w:val="000000"/>
+          <w:shd w:val="clear" w:color="auto" w:fill="FFFFFF"/>
+        </w:rPr>
+      </w:pPr>
+      <w:r>
+        <w:rPr>
+          <w:rFonts w:ascii="Times New Roman" w:hAnsi="Times New Roman" w:cs="Times New Roman"/>
+          <w:color w:val="000000"/>
+          <w:shd w:val="clear" w:color="auto" w:fill="FFFFFF"/>
+        </w:rPr>
+        <w:t>static3==0.5.1</w:t>
+      </w:r>
+    </w:p>
+    <w:p>
+      <w:pPr>
+        <w:rPr>
+          <w:rFonts w:ascii="Times New Roman" w:hAnsi="Times New Roman" w:cs="Times New Roman"/>
+          <w:color w:val="000000"/>
+          <w:shd w:val="clear" w:color="auto" w:fill="FFFFFF"/>
+        </w:rPr>
+      </w:pPr>
+      <w:r>
+        <w:rPr>
+          <w:rFonts w:ascii="Times New Roman" w:hAnsi="Times New Roman" w:cs="Times New Roman"/>
+          <w:color w:val="000000"/>
+          <w:shd w:val="clear" w:color="auto" w:fill="FFFFFF"/>
+        </w:rPr>
+        <w:t>django-post-office==1.1.1</w:t>
+      </w:r>
+    </w:p>
+    <w:p>
+      <w:pPr>
+        <w:rPr>
+          <w:rFonts w:ascii="Times New Roman" w:hAnsi="Times New Roman" w:cs="Times New Roman"/>
+          <w:color w:val="000000"/>
+          <w:shd w:val="clear" w:color="auto" w:fill="FFFFFF"/>
+        </w:rPr>
+      </w:pPr>
+      <w:r>
+        <w:rPr>
+          <w:rFonts w:ascii="Times New Roman" w:hAnsi="Times New Roman" w:cs="Times New Roman"/>
+          <w:color w:val="000000"/>
+          <w:shd w:val="clear" w:color="auto" w:fill="FFFFFF"/>
+        </w:rPr>
+        <w:t>pytz==2013.7</w:t>
       </w:r>
     </w:p>
     <w:p>
@@ -471,36 +406,16 @@
           <w:color w:val="000000"/>
           <w:shd w:val="clear" w:color="auto" w:fill="FFFFFF"/>
         </w:rPr>
-        <w:t xml:space="preserve"> (for instance, pip install </w:t>
-      </w:r>
-      <w:proofErr w:type="spellStart"/>
-      <w:r>
-        <w:rPr>
-          <w:rFonts w:ascii="Times New Roman" w:hAnsi="Times New Roman" w:cs="Times New Roman"/>
-          <w:color w:val="000000"/>
-          <w:shd w:val="clear" w:color="auto" w:fill="FFFFFF"/>
-        </w:rPr>
-        <w:t>django</w:t>
-      </w:r>
-      <w:proofErr w:type="spellEnd"/>
-      <w:r>
-        <w:rPr>
-          <w:rFonts w:ascii="Times New Roman" w:eastAsia="Times New Roman" w:hAnsi="Times New Roman" w:cs="Times New Roman"/>
-          <w:color w:val="000000"/>
-          <w:shd w:val="clear" w:color="auto" w:fill="FFFFFF"/>
-        </w:rPr>
-        <w:t xml:space="preserve"> </w:t>
-      </w:r>
-      <w:proofErr w:type="spellStart"/>
-      <w:r>
-        <w:rPr>
-          <w:rFonts w:ascii="Times New Roman" w:eastAsia="Times New Roman" w:hAnsi="Times New Roman" w:cs="Times New Roman"/>
-          <w:color w:val="000000"/>
-          <w:shd w:val="clear" w:color="auto" w:fill="FFFFFF"/>
-        </w:rPr>
-        <w:t>django-post_office</w:t>
-      </w:r>
-      <w:proofErr w:type="spellEnd"/>
+        <w:t xml:space="preserve"> (for instance, pip install django</w:t>
+      </w:r>
+      <w:r>
+        <w:rPr>
+          <w:rFonts w:ascii="Times New Roman" w:eastAsia="Times New Roman" w:hAnsi="Times New Roman" w:cs="Times New Roman"/>
+          <w:color w:val="000000"/>
+          <w:shd w:val="clear" w:color="auto" w:fill="FFFFFF"/>
+        </w:rPr>
+        <w:t xml:space="preserve"> django-post_office</w:t>
+      </w:r>
       <w:r>
         <w:rPr>
           <w:rFonts w:ascii="Times New Roman" w:hAnsi="Times New Roman" w:cs="Times New Roman"/>
@@ -689,25 +604,7 @@
           <w:color w:val="000000"/>
           <w:shd w:val="clear" w:color="auto" w:fill="FFFFFF"/>
         </w:rPr>
-        <w:t xml:space="preserve">For the database, we used </w:t>
-      </w:r>
-      <w:proofErr w:type="spellStart"/>
-      <w:r>
-        <w:rPr>
-          <w:rFonts w:ascii="Times New Roman" w:hAnsi="Times New Roman" w:cs="Times New Roman"/>
-          <w:color w:val="000000"/>
-          <w:shd w:val="clear" w:color="auto" w:fill="FFFFFF"/>
-        </w:rPr>
-        <w:t>Postgresql</w:t>
-      </w:r>
-      <w:proofErr w:type="spellEnd"/>
-      <w:r>
-        <w:rPr>
-          <w:rFonts w:ascii="Times New Roman" w:hAnsi="Times New Roman" w:cs="Times New Roman"/>
-          <w:color w:val="000000"/>
-          <w:shd w:val="clear" w:color="auto" w:fill="FFFFFF"/>
-        </w:rPr>
-        <w:t xml:space="preserve">, which is supported on Heroku. It can be installed </w:t>
+        <w:t xml:space="preserve">For the database, we used Postgresql, which is supported on Heroku. It can be installed </w:t>
       </w:r>
       <w:r>
         <w:rPr>
@@ -741,18 +638,16 @@
           <w:color w:val="000000"/>
           <w:shd w:val="clear" w:color="auto" w:fill="FFFFFF"/>
         </w:rPr>
-        <w:t xml:space="preserve"> to ensure compatibility with </w:t>
-      </w:r>
-      <w:proofErr w:type="spellStart"/>
-      <w:r>
-        <w:rPr>
-          <w:rFonts w:ascii="Times New Roman" w:hAnsi="Times New Roman" w:cs="Times New Roman"/>
-          <w:color w:val="000000"/>
-          <w:shd w:val="clear" w:color="auto" w:fill="FFFFFF"/>
-        </w:rPr>
-        <w:t>Postgresql</w:t>
-      </w:r>
-      <w:proofErr w:type="spellEnd"/>
+        <w:t xml:space="preserve"> to ensure compatibility with Postgresql</w:t>
+      </w:r>
+      <w:r>
+        <w:rPr>
+          <w:rFonts w:ascii="Times New Roman" w:hAnsi="Times New Roman" w:cs="Times New Roman"/>
+          <w:color w:val="000000"/>
+          <w:shd w:val="clear" w:color="auto" w:fill="FFFFFF"/>
+        </w:rPr>
+        <w:t xml:space="preserve"> if running locally</w:t>
+      </w:r>
       <w:r>
         <w:rPr>
           <w:rFonts w:ascii="Times New Roman" w:hAnsi="Times New Roman" w:cs="Times New Roman"/>
@@ -784,7 +679,16 @@
           <w:sz w:val="22"/>
           <w:shd w:val="clear" w:color="auto" w:fill="FFFFFF"/>
         </w:rPr>
-        <w:t>mealmatcher_project/</w:t>
+        <w:t>src</w:t>
+      </w:r>
+      <w:r>
+        <w:rPr>
+          <w:rFonts w:ascii="Courier" w:hAnsi="Courier" w:cs="Times New Roman"/>
+          <w:color w:val="000000"/>
+          <w:sz w:val="22"/>
+          <w:shd w:val="clear" w:color="auto" w:fill="FFFFFF"/>
+        </w:rPr>
+        <w:t>/</w:t>
       </w:r>
       <w:r>
         <w:rPr>
@@ -861,15 +765,113 @@
           <w:color w:val="000000"/>
           <w:shd w:val="clear" w:color="auto" w:fill="FFFFFF"/>
         </w:rPr>
-        <w:t>) for admin control to disable users who’ve missed too many meals. The index.html page has detailed instructions on that procedure. The reason we didn’t use Django admin was we ran into issues described in report.pdf.</w:t>
-      </w:r>
-      <w:r>
-        <w:rPr>
-          <w:rFonts w:ascii="Times New Roman" w:hAnsi="Times New Roman" w:cs="Times New Roman"/>
-          <w:color w:val="000000"/>
-          <w:shd w:val="clear" w:color="auto" w:fill="FFFFFF"/>
-        </w:rPr>
-        <w:t xml:space="preserve"> Our discussed policy is missing 2 scheduled meals within 2 weeks results in a 2-week suspension from the site.</w:t>
+        <w:t xml:space="preserve">) for admin control to disable users who’ve missed too many meals. The </w:t>
+      </w:r>
+      <w:r>
+        <w:rPr>
+          <w:rFonts w:ascii="Times New Roman" w:hAnsi="Times New Roman" w:cs="Times New Roman"/>
+          <w:i/>
+          <w:color w:val="000000"/>
+          <w:shd w:val="clear" w:color="auto" w:fill="FFFFFF"/>
+        </w:rPr>
+        <w:t>index.html</w:t>
+      </w:r>
+      <w:r>
+        <w:rPr>
+          <w:rFonts w:ascii="Times New Roman" w:hAnsi="Times New Roman" w:cs="Times New Roman"/>
+          <w:color w:val="000000"/>
+          <w:shd w:val="clear" w:color="auto" w:fill="FFFFFF"/>
+        </w:rPr>
+        <w:t xml:space="preserve"> page has detailed instructions on that procedure. </w:t>
+      </w:r>
+      <w:r>
+        <w:rPr>
+          <w:rFonts w:ascii="Times New Roman" w:hAnsi="Times New Roman" w:cs="Times New Roman"/>
+          <w:color w:val="000000"/>
+          <w:shd w:val="clear" w:color="auto" w:fill="FFFFFF"/>
+        </w:rPr>
+        <w:t xml:space="preserve">Our discussed policy </w:t>
+      </w:r>
+      <w:r>
+        <w:rPr>
+          <w:rFonts w:ascii="Times New Roman" w:hAnsi="Times New Roman" w:cs="Times New Roman"/>
+          <w:color w:val="000000"/>
+          <w:shd w:val="clear" w:color="auto" w:fill="FFFFFF"/>
+        </w:rPr>
+        <w:t xml:space="preserve">on disabling users </w:t>
+      </w:r>
+      <w:r>
+        <w:rPr>
+          <w:rFonts w:ascii="Times New Roman" w:hAnsi="Times New Roman" w:cs="Times New Roman"/>
+          <w:color w:val="000000"/>
+          <w:shd w:val="clear" w:color="auto" w:fill="FFFFFF"/>
+        </w:rPr>
+        <w:t xml:space="preserve">is </w:t>
+      </w:r>
+      <w:r>
+        <w:rPr>
+          <w:rFonts w:ascii="Times New Roman" w:hAnsi="Times New Roman" w:cs="Times New Roman"/>
+          <w:color w:val="000000"/>
+          <w:shd w:val="clear" w:color="auto" w:fill="FFFFFF"/>
+        </w:rPr>
+        <w:t>if they miss</w:t>
+      </w:r>
+      <w:r>
+        <w:rPr>
+          <w:rFonts w:ascii="Times New Roman" w:hAnsi="Times New Roman" w:cs="Times New Roman"/>
+          <w:color w:val="000000"/>
+          <w:shd w:val="clear" w:color="auto" w:fill="FFFFFF"/>
+        </w:rPr>
+        <w:t xml:space="preserve"> 2 scheduled meals within 2 weeks</w:t>
+      </w:r>
+      <w:r>
+        <w:rPr>
+          <w:rFonts w:ascii="Times New Roman" w:hAnsi="Times New Roman" w:cs="Times New Roman"/>
+          <w:color w:val="000000"/>
+          <w:shd w:val="clear" w:color="auto" w:fill="FFFFFF"/>
+        </w:rPr>
+        <w:t>, which</w:t>
+      </w:r>
+      <w:r>
+        <w:rPr>
+          <w:rFonts w:ascii="Times New Roman" w:hAnsi="Times New Roman" w:cs="Times New Roman"/>
+          <w:color w:val="000000"/>
+          <w:shd w:val="clear" w:color="auto" w:fill="FFFFFF"/>
+        </w:rPr>
+        <w:t xml:space="preserve"> results in a 2-week suspension from the site.</w:t>
+      </w:r>
+      <w:r>
+        <w:rPr>
+          <w:rFonts w:ascii="Times New Roman" w:hAnsi="Times New Roman" w:cs="Times New Roman"/>
+          <w:color w:val="000000"/>
+          <w:shd w:val="clear" w:color="auto" w:fill="FFFFFF"/>
+        </w:rPr>
+        <w:t xml:space="preserve"> </w:t>
+      </w:r>
+      <w:r>
+        <w:rPr>
+          <w:rFonts w:ascii="Times New Roman" w:hAnsi="Times New Roman" w:cs="Times New Roman"/>
+          <w:color w:val="000000"/>
+          <w:shd w:val="clear" w:color="auto" w:fill="FFFFFF"/>
+        </w:rPr>
+        <w:t xml:space="preserve">The reason we didn’t use Django admin was we ran into issues described in </w:t>
+      </w:r>
+      <w:r>
+        <w:rPr>
+          <w:rFonts w:ascii="Times New Roman" w:hAnsi="Times New Roman" w:cs="Times New Roman"/>
+          <w:i/>
+          <w:color w:val="000000"/>
+          <w:shd w:val="clear" w:color="auto" w:fill="FFFFFF"/>
+        </w:rPr>
+        <w:t>report.pdf</w:t>
+      </w:r>
+      <w:r>
+        <w:rPr>
+          <w:rFonts w:ascii="Times New Roman" w:hAnsi="Times New Roman" w:cs="Times New Roman"/>
+          <w:color w:val="000000"/>
+          <w:shd w:val="clear" w:color="auto" w:fill="FFFFFF"/>
+        </w:rPr>
+        <w:t>.</w:t>
       </w:r>
       <w:r>
         <w:rPr>
@@ -1004,25 +1006,7 @@
           <w:color w:val="000000"/>
           <w:shd w:val="clear" w:color="auto" w:fill="FFFFFF"/>
         </w:rPr>
-        <w:t xml:space="preserve">We also used </w:t>
-      </w:r>
-      <w:proofErr w:type="spellStart"/>
-      <w:r>
-        <w:rPr>
-          <w:rFonts w:ascii="Times New Roman" w:hAnsi="Times New Roman" w:cs="Times New Roman"/>
-          <w:color w:val="000000"/>
-          <w:shd w:val="clear" w:color="auto" w:fill="FFFFFF"/>
-        </w:rPr>
-        <w:t>BootBundle</w:t>
-      </w:r>
-      <w:proofErr w:type="spellEnd"/>
-      <w:r>
-        <w:rPr>
-          <w:rFonts w:ascii="Times New Roman" w:hAnsi="Times New Roman" w:cs="Times New Roman"/>
-          <w:color w:val="000000"/>
-          <w:shd w:val="clear" w:color="auto" w:fill="FFFFFF"/>
-        </w:rPr>
-        <w:t xml:space="preserve"> </w:t>
+        <w:t xml:space="preserve">We also used BootBundle </w:t>
       </w:r>
       <w:r>
         <w:rPr>
@@ -1056,18 +1040,8 @@
           <w:color w:val="000000"/>
           <w:shd w:val="clear" w:color="auto" w:fill="FFFFFF"/>
         </w:rPr>
-        <w:t xml:space="preserve">and </w:t>
-      </w:r>
-      <w:proofErr w:type="spellStart"/>
-      <w:r>
-        <w:rPr>
-          <w:rFonts w:ascii="Times New Roman" w:hAnsi="Times New Roman" w:cs="Times New Roman"/>
-          <w:color w:val="000000"/>
-          <w:shd w:val="clear" w:color="auto" w:fill="FFFFFF"/>
-        </w:rPr>
-        <w:t>Bootswatch</w:t>
-      </w:r>
-      <w:proofErr w:type="spellEnd"/>
+        <w:t>and Bootswatch</w:t>
+      </w:r>
       <w:r>
         <w:rPr>
           <w:rFonts w:ascii="Times New Roman" w:hAnsi="Times New Roman" w:cs="Times New Roman"/>
@@ -1100,18 +1074,17 @@
           <w:color w:val="000000"/>
           <w:shd w:val="clear" w:color="auto" w:fill="FFFFFF"/>
         </w:rPr>
-        <w:t xml:space="preserve"> for web page templates and </w:t>
-      </w:r>
-      <w:proofErr w:type="spellStart"/>
-      <w:r>
-        <w:rPr>
-          <w:rFonts w:ascii="Times New Roman" w:hAnsi="Times New Roman" w:cs="Times New Roman"/>
-          <w:color w:val="000000"/>
-          <w:shd w:val="clear" w:color="auto" w:fill="FFFFFF"/>
-        </w:rPr>
-        <w:t>css</w:t>
-      </w:r>
-      <w:proofErr w:type="spellEnd"/>
+        <w:t xml:space="preserve"> for web page templates </w:t>
+      </w:r>
+      <w:r>
+        <w:rPr>
+          <w:rFonts w:ascii="Times New Roman" w:hAnsi="Times New Roman" w:cs="Times New Roman"/>
+          <w:color w:val="000000"/>
+          <w:shd w:val="clear" w:color="auto" w:fill="FFFFFF"/>
+        </w:rPr>
+        <w:lastRenderedPageBreak/>
+        <w:t>and css</w:t>
+      </w:r>
       <w:r>
         <w:rPr>
           <w:rFonts w:ascii="Times New Roman" w:hAnsi="Times New Roman" w:cs="Times New Roman"/>
@@ -1134,25 +1107,7 @@
           <w:color w:val="000000"/>
           <w:shd w:val="clear" w:color="auto" w:fill="FFFFFF"/>
         </w:rPr>
-        <w:t xml:space="preserve">We also made use of </w:t>
-      </w:r>
-      <w:proofErr w:type="spellStart"/>
-      <w:r>
-        <w:rPr>
-          <w:rFonts w:ascii="Times New Roman" w:hAnsi="Times New Roman" w:cs="Times New Roman"/>
-          <w:color w:val="000000"/>
-          <w:shd w:val="clear" w:color="auto" w:fill="FFFFFF"/>
-        </w:rPr>
-        <w:t>jQuery</w:t>
-      </w:r>
-      <w:proofErr w:type="spellEnd"/>
-      <w:r>
-        <w:rPr>
-          <w:rFonts w:ascii="Times New Roman" w:hAnsi="Times New Roman" w:cs="Times New Roman"/>
-          <w:color w:val="000000"/>
-          <w:shd w:val="clear" w:color="auto" w:fill="FFFFFF"/>
-        </w:rPr>
-        <w:t xml:space="preserve">, CLNDR.js, Underscore.js, Moment.js, Bootbox.js, </w:t>
+        <w:t xml:space="preserve">We also made use of jQuery, CLNDR.js, Underscore.js, Moment.js, Bootbox.js, </w:t>
       </w:r>
       <w:r>
         <w:rPr>
@@ -1212,7 +1167,23 @@
           <w:color w:val="000000"/>
           <w:shd w:val="clear" w:color="auto" w:fill="FFFFFF"/>
         </w:rPr>
-        <w:t>We strictly used Google Chrome to view the website both locally and on Heroku</w:t>
+        <w:t xml:space="preserve">We </w:t>
+      </w:r>
+      <w:r>
+        <w:rPr>
+          <w:rFonts w:ascii="Times New Roman" w:hAnsi="Times New Roman" w:cs="Times New Roman"/>
+          <w:color w:val="000000"/>
+          <w:shd w:val="clear" w:color="auto" w:fill="FFFFFF"/>
+        </w:rPr>
+        <w:t>only</w:t>
+      </w:r>
+      <w:r>
+        <w:rPr>
+          <w:rFonts w:ascii="Times New Roman" w:hAnsi="Times New Roman" w:cs="Times New Roman"/>
+          <w:color w:val="000000"/>
+          <w:shd w:val="clear" w:color="auto" w:fill="FFFFFF"/>
+        </w:rPr>
+        <w:t xml:space="preserve"> used Google Chrome to view the website both locally and on Heroku</w:t>
       </w:r>
       <w:r>
         <w:rPr>
@@ -1342,16 +1313,7 @@
           <w:color w:val="000000"/>
           <w:shd w:val="clear" w:color="auto" w:fill="FFFFFF"/>
         </w:rPr>
-        <w:t xml:space="preserve">We used </w:t>
-      </w:r>
-      <w:proofErr w:type="spellStart"/>
-      <w:r>
-        <w:rPr>
-          <w:rFonts w:ascii="Times New Roman" w:hAnsi="Times New Roman" w:cs="Times New Roman"/>
-          <w:color w:val="000000"/>
-          <w:shd w:val="clear" w:color="auto" w:fill="FFFFFF"/>
-        </w:rPr>
-        <w:t>Git</w:t>
+        <w:t>We used Git</w:t>
       </w:r>
       <w:r>
         <w:rPr>
@@ -1367,16 +1329,7 @@
           <w:color w:val="000000"/>
           <w:shd w:val="clear" w:color="auto" w:fill="FFFFFF"/>
         </w:rPr>
-        <w:t>ub</w:t>
-      </w:r>
-      <w:proofErr w:type="spellEnd"/>
-      <w:r>
-        <w:rPr>
-          <w:rFonts w:ascii="Times New Roman" w:hAnsi="Times New Roman" w:cs="Times New Roman"/>
-          <w:color w:val="000000"/>
-          <w:shd w:val="clear" w:color="auto" w:fill="FFFFFF"/>
-        </w:rPr>
-        <w:t xml:space="preserve"> to collaborate, and our repository </w:t>
+        <w:t xml:space="preserve">ub to collaborate, and our repository </w:t>
       </w:r>
       <w:r>
         <w:rPr>
@@ -1428,20 +1381,8 @@
           <w:szCs w:val="22"/>
           <w:shd w:val="clear" w:color="auto" w:fill="FFFFFF"/>
         </w:rPr>
-        <w:t xml:space="preserve">python manage.py </w:t>
-      </w:r>
-      <w:proofErr w:type="spellStart"/>
-      <w:r>
-        <w:rPr>
-          <w:rFonts w:ascii="Times New Roman" w:hAnsi="Times New Roman" w:cs="Times New Roman"/>
-          <w:color w:val="000000"/>
-          <w:sz w:val="22"/>
-          <w:szCs w:val="22"/>
-          <w:shd w:val="clear" w:color="auto" w:fill="FFFFFF"/>
-        </w:rPr>
-        <w:t>runserver</w:t>
-      </w:r>
-      <w:proofErr w:type="spellEnd"/>
+        <w:t>python manage.py runserver</w:t>
+      </w:r>
       <w:r>
         <w:rPr>
           <w:rFonts w:ascii="Times New Roman" w:hAnsi="Times New Roman" w:cs="Times New Roman"/>
@@ -1465,7 +1406,7 @@
           <w:sz w:val="22"/>
           <w:shd w:val="clear" w:color="auto" w:fill="FFFFFF"/>
         </w:rPr>
-        <w:t>mealmatcher_project/</w:t>
+        <w:t>src</w:t>
       </w:r>
       <w:r>
         <w:rPr>
@@ -1474,6 +1415,15 @@
           <w:sz w:val="22"/>
           <w:shd w:val="clear" w:color="auto" w:fill="FFFFFF"/>
         </w:rPr>
+        <w:t>/</w:t>
+      </w:r>
+      <w:r>
+        <w:rPr>
+          <w:rFonts w:ascii="Courier" w:hAnsi="Courier" w:cs="Times New Roman"/>
+          <w:color w:val="000000"/>
+          <w:sz w:val="22"/>
+          <w:shd w:val="clear" w:color="auto" w:fill="FFFFFF"/>
+        </w:rPr>
         <w:t>mealmatch</w:t>
       </w:r>
       <w:r>
@@ -1493,7 +1443,6 @@
         </w:rPr>
         <w:t xml:space="preserve"> and </w:t>
       </w:r>
-      <w:proofErr w:type="spellStart"/>
       <w:r>
         <w:rPr>
           <w:rFonts w:ascii="Courier" w:hAnsi="Courier" w:cs="Times New Roman"/>
@@ -1501,9 +1450,8 @@
           <w:sz w:val="22"/>
           <w:shd w:val="clear" w:color="auto" w:fill="FFFFFF"/>
         </w:rPr>
-        <w:t>mealmatcher_project</w:t>
-      </w:r>
-      <w:proofErr w:type="spellEnd"/>
+        <w:t>src</w:t>
+      </w:r>
       <w:r>
         <w:rPr>
           <w:rFonts w:ascii="Courier" w:hAnsi="Courier" w:cs="Times New Roman"/>
@@ -1513,7 +1461,6 @@
         </w:rPr>
         <w:t>/</w:t>
       </w:r>
-      <w:proofErr w:type="spellStart"/>
       <w:r>
         <w:rPr>
           <w:rFonts w:ascii="Courier" w:hAnsi="Courier" w:cs="Times New Roman"/>
@@ -1521,9 +1468,168 @@
           <w:sz w:val="22"/>
           <w:shd w:val="clear" w:color="auto" w:fill="FFFFFF"/>
         </w:rPr>
-        <w:t>mealmatcher_project</w:t>
-      </w:r>
-      <w:proofErr w:type="spellEnd"/>
+        <w:t>mealmatcher_project/wsgi.py</w:t>
+      </w:r>
+      <w:r>
+        <w:rPr>
+          <w:rFonts w:ascii="Times New Roman" w:hAnsi="Times New Roman" w:cs="Times New Roman"/>
+          <w:color w:val="000000"/>
+          <w:shd w:val="clear" w:color="auto" w:fill="FFFFFF"/>
+        </w:rPr>
+        <w:t xml:space="preserve">, </w:t>
+      </w:r>
+      <w:r>
+        <w:rPr>
+          <w:rFonts w:ascii="Times New Roman" w:hAnsi="Times New Roman" w:cs="Times New Roman"/>
+          <w:color w:val="000000"/>
+          <w:shd w:val="clear" w:color="auto" w:fill="FFFFFF"/>
+        </w:rPr>
+        <w:t xml:space="preserve">certain areas </w:t>
+      </w:r>
+      <w:r>
+        <w:rPr>
+          <w:rFonts w:ascii="Times New Roman" w:hAnsi="Times New Roman" w:cs="Times New Roman"/>
+          <w:color w:val="000000"/>
+          <w:shd w:val="clear" w:color="auto" w:fill="FFFFFF"/>
+        </w:rPr>
+        <w:t xml:space="preserve">of code need to be </w:t>
+      </w:r>
+      <w:r>
+        <w:rPr>
+          <w:rFonts w:ascii="Times New Roman" w:hAnsi="Times New Roman" w:cs="Times New Roman"/>
+          <w:color w:val="000000"/>
+          <w:shd w:val="clear" w:color="auto" w:fill="FFFFFF"/>
+        </w:rPr>
+        <w:t>commented/uncommented. Those files both have specific comments describing what needs to be done to run locally vs</w:t>
+      </w:r>
+      <w:r>
+        <w:rPr>
+          <w:rFonts w:ascii="Times New Roman" w:hAnsi="Times New Roman" w:cs="Times New Roman"/>
+          <w:color w:val="000000"/>
+          <w:shd w:val="clear" w:color="auto" w:fill="FFFFFF"/>
+        </w:rPr>
+        <w:t>.</w:t>
+      </w:r>
+      <w:r>
+        <w:rPr>
+          <w:rFonts w:ascii="Times New Roman" w:hAnsi="Times New Roman" w:cs="Times New Roman"/>
+          <w:color w:val="000000"/>
+          <w:shd w:val="clear" w:color="auto" w:fill="FFFFFF"/>
+        </w:rPr>
+        <w:t xml:space="preserve"> for the version </w:t>
+      </w:r>
+      <w:r>
+        <w:rPr>
+          <w:rFonts w:ascii="Times New Roman" w:hAnsi="Times New Roman" w:cs="Times New Roman"/>
+          <w:color w:val="000000"/>
+          <w:shd w:val="clear" w:color="auto" w:fill="FFFFFF"/>
+        </w:rPr>
+        <w:t xml:space="preserve">running </w:t>
+      </w:r>
+      <w:r>
+        <w:rPr>
+          <w:rFonts w:ascii="Times New Roman" w:hAnsi="Times New Roman" w:cs="Times New Roman"/>
+          <w:color w:val="000000"/>
+          <w:shd w:val="clear" w:color="auto" w:fill="FFFFFF"/>
+        </w:rPr>
+        <w:t>on Heroku.</w:t>
+      </w:r>
+    </w:p>
+    <w:p>
+      <w:pPr>
+        <w:rPr>
+          <w:rFonts w:ascii="Times New Roman" w:hAnsi="Times New Roman" w:cs="Times New Roman"/>
+          <w:color w:val="000000"/>
+          <w:shd w:val="clear" w:color="auto" w:fill="FFFFFF"/>
+        </w:rPr>
+      </w:pPr>
+    </w:p>
+    <w:p>
+      <w:pPr>
+        <w:rPr>
+          <w:rFonts w:ascii="Times New Roman" w:hAnsi="Times New Roman" w:cs="Times New Roman"/>
+          <w:b/>
+        </w:rPr>
+      </w:pPr>
+      <w:r>
+        <w:rPr>
+          <w:rFonts w:ascii="Times New Roman" w:hAnsi="Times New Roman" w:cs="Times New Roman"/>
+          <w:b/>
+          <w:color w:val="000000"/>
+          <w:shd w:val="clear" w:color="auto" w:fill="FFFFFF"/>
+        </w:rPr>
+        <w:t>Model</w:t>
+      </w:r>
+      <w:r>
+        <w:rPr>
+          <w:rFonts w:ascii="Times New Roman" w:hAnsi="Times New Roman" w:cs="Times New Roman"/>
+          <w:b/>
+          <w:color w:val="000000"/>
+          <w:shd w:val="clear" w:color="auto" w:fill="FFFFFF"/>
+        </w:rPr>
+        <w:t>, View (Templates), Controller (Views)</w:t>
+      </w:r>
+    </w:p>
+    <w:p>
+      <w:pPr>
+        <w:rPr>
+          <w:rFonts w:ascii="Times New Roman" w:eastAsia="Times New Roman" w:hAnsi="Times New Roman" w:cs="Times New Roman"/>
+        </w:rPr>
+      </w:pPr>
+      <w:r>
+        <w:rPr>
+          <w:rFonts w:ascii="Times New Roman" w:eastAsia="Times New Roman" w:hAnsi="Times New Roman" w:cs="Times New Roman"/>
+        </w:rPr>
+        <w:t xml:space="preserve"> </w:t>
+      </w:r>
+    </w:p>
+    <w:p>
+      <w:pPr>
+        <w:rPr>
+          <w:rFonts w:ascii="Times New Roman" w:eastAsia="Times New Roman" w:hAnsi="Times New Roman" w:cs="Times New Roman"/>
+        </w:rPr>
+      </w:pPr>
+      <w:r>
+        <w:rPr>
+          <w:rFonts w:ascii="Times New Roman" w:eastAsia="Times New Roman" w:hAnsi="Times New Roman" w:cs="Times New Roman"/>
+        </w:rPr>
+        <w:t>Our website follows the Model-View-Controller architecture. Note that following Django syntax, the Templates correspond to the views and the Views correspond to the controller.</w:t>
+      </w:r>
+    </w:p>
+    <w:p>
+      <w:pPr>
+        <w:rPr>
+          <w:rFonts w:ascii="Times New Roman" w:eastAsia="Times New Roman" w:hAnsi="Times New Roman" w:cs="Times New Roman"/>
+        </w:rPr>
+      </w:pPr>
+    </w:p>
+    <w:p>
+      <w:pPr>
+        <w:rPr>
+          <w:rFonts w:ascii="Times New Roman" w:eastAsia="Times New Roman" w:hAnsi="Times New Roman" w:cs="Times New Roman"/>
+          <w:i/>
+        </w:rPr>
+      </w:pPr>
+      <w:r>
+        <w:rPr>
+          <w:rFonts w:ascii="Times New Roman" w:eastAsia="Times New Roman" w:hAnsi="Times New Roman" w:cs="Times New Roman"/>
+          <w:i/>
+        </w:rPr>
+        <w:t>Models</w:t>
+      </w:r>
+    </w:p>
+    <w:p>
+      <w:pPr>
+        <w:rPr>
+          <w:rFonts w:ascii="Times New Roman" w:eastAsia="Times New Roman" w:hAnsi="Times New Roman" w:cs="Times New Roman"/>
+        </w:rPr>
+      </w:pPr>
+      <w:r>
+        <w:rPr>
+          <w:rFonts w:ascii="Times New Roman" w:eastAsia="Times New Roman" w:hAnsi="Times New Roman" w:cs="Times New Roman"/>
+        </w:rPr>
+        <w:t xml:space="preserve">Our models can be found under </w:t>
+      </w:r>
       <w:r>
         <w:rPr>
           <w:rFonts w:ascii="Courier" w:hAnsi="Courier" w:cs="Times New Roman"/>
@@ -1531,171 +1637,8 @@
           <w:sz w:val="22"/>
           <w:shd w:val="clear" w:color="auto" w:fill="FFFFFF"/>
         </w:rPr>
-        <w:t>/wsgi.py</w:t>
-      </w:r>
-      <w:r>
-        <w:rPr>
-          <w:rFonts w:ascii="Times New Roman" w:hAnsi="Times New Roman" w:cs="Times New Roman"/>
-          <w:color w:val="000000"/>
-          <w:shd w:val="clear" w:color="auto" w:fill="FFFFFF"/>
-        </w:rPr>
-        <w:t xml:space="preserve">, </w:t>
-      </w:r>
-      <w:r>
-        <w:rPr>
-          <w:rFonts w:ascii="Times New Roman" w:hAnsi="Times New Roman" w:cs="Times New Roman"/>
-          <w:color w:val="000000"/>
-          <w:shd w:val="clear" w:color="auto" w:fill="FFFFFF"/>
-        </w:rPr>
-        <w:t xml:space="preserve">certain areas </w:t>
-      </w:r>
-      <w:r>
-        <w:rPr>
-          <w:rFonts w:ascii="Times New Roman" w:hAnsi="Times New Roman" w:cs="Times New Roman"/>
-          <w:color w:val="000000"/>
-          <w:shd w:val="clear" w:color="auto" w:fill="FFFFFF"/>
-        </w:rPr>
-        <w:t xml:space="preserve">of code need to be </w:t>
-      </w:r>
-      <w:r>
-        <w:rPr>
-          <w:rFonts w:ascii="Times New Roman" w:hAnsi="Times New Roman" w:cs="Times New Roman"/>
-          <w:color w:val="000000"/>
-          <w:shd w:val="clear" w:color="auto" w:fill="FFFFFF"/>
-        </w:rPr>
-        <w:t>commented/uncommented. Those files both have specific comments describing what needs to be done to run locally vs</w:t>
-      </w:r>
-      <w:r>
-        <w:rPr>
-          <w:rFonts w:ascii="Times New Roman" w:hAnsi="Times New Roman" w:cs="Times New Roman"/>
-          <w:color w:val="000000"/>
-          <w:shd w:val="clear" w:color="auto" w:fill="FFFFFF"/>
-        </w:rPr>
-        <w:t>.</w:t>
-      </w:r>
-      <w:r>
-        <w:rPr>
-          <w:rFonts w:ascii="Times New Roman" w:hAnsi="Times New Roman" w:cs="Times New Roman"/>
-          <w:color w:val="000000"/>
-          <w:shd w:val="clear" w:color="auto" w:fill="FFFFFF"/>
-        </w:rPr>
-        <w:t xml:space="preserve"> for the version </w:t>
-      </w:r>
-      <w:r>
-        <w:rPr>
-          <w:rFonts w:ascii="Times New Roman" w:hAnsi="Times New Roman" w:cs="Times New Roman"/>
-          <w:color w:val="000000"/>
-          <w:shd w:val="clear" w:color="auto" w:fill="FFFFFF"/>
-        </w:rPr>
-        <w:t xml:space="preserve">running </w:t>
-      </w:r>
-      <w:r>
-        <w:rPr>
-          <w:rFonts w:ascii="Times New Roman" w:hAnsi="Times New Roman" w:cs="Times New Roman"/>
-          <w:color w:val="000000"/>
-          <w:shd w:val="clear" w:color="auto" w:fill="FFFFFF"/>
-        </w:rPr>
-        <w:t>on Heroku.</w:t>
-      </w:r>
-    </w:p>
-    <w:p>
-      <w:pPr>
-        <w:rPr>
-          <w:rFonts w:ascii="Times New Roman" w:hAnsi="Times New Roman" w:cs="Times New Roman"/>
-          <w:color w:val="000000"/>
-          <w:shd w:val="clear" w:color="auto" w:fill="FFFFFF"/>
-        </w:rPr>
-      </w:pPr>
-      <w:bookmarkStart w:id="0" w:name="_GoBack"/>
-      <w:bookmarkEnd w:id="0"/>
-    </w:p>
-    <w:p>
-      <w:pPr>
-        <w:rPr>
-          <w:rFonts w:ascii="Times New Roman" w:hAnsi="Times New Roman" w:cs="Times New Roman"/>
-          <w:b/>
-        </w:rPr>
-      </w:pPr>
-      <w:r>
-        <w:rPr>
-          <w:rFonts w:ascii="Times New Roman" w:hAnsi="Times New Roman" w:cs="Times New Roman"/>
-          <w:b/>
-          <w:color w:val="000000"/>
-          <w:shd w:val="clear" w:color="auto" w:fill="FFFFFF"/>
-        </w:rPr>
-        <w:t>Model</w:t>
-      </w:r>
-      <w:r>
-        <w:rPr>
-          <w:rFonts w:ascii="Times New Roman" w:hAnsi="Times New Roman" w:cs="Times New Roman"/>
-          <w:b/>
-          <w:color w:val="000000"/>
-          <w:shd w:val="clear" w:color="auto" w:fill="FFFFFF"/>
-        </w:rPr>
-        <w:t>, View (Templates), Controller (Views)</w:t>
-      </w:r>
-    </w:p>
-    <w:p>
-      <w:pPr>
-        <w:rPr>
-          <w:rFonts w:ascii="Times New Roman" w:eastAsia="Times New Roman" w:hAnsi="Times New Roman" w:cs="Times New Roman"/>
-        </w:rPr>
-      </w:pPr>
-      <w:r>
-        <w:rPr>
-          <w:rFonts w:ascii="Times New Roman" w:eastAsia="Times New Roman" w:hAnsi="Times New Roman" w:cs="Times New Roman"/>
-        </w:rPr>
-        <w:t xml:space="preserve"> </w:t>
-      </w:r>
-    </w:p>
-    <w:p>
-      <w:pPr>
-        <w:rPr>
-          <w:rFonts w:ascii="Times New Roman" w:eastAsia="Times New Roman" w:hAnsi="Times New Roman" w:cs="Times New Roman"/>
-        </w:rPr>
-      </w:pPr>
-      <w:r>
-        <w:rPr>
-          <w:rFonts w:ascii="Times New Roman" w:eastAsia="Times New Roman" w:hAnsi="Times New Roman" w:cs="Times New Roman"/>
-        </w:rPr>
-        <w:t>Our website follows the Model-View-Controller architecture. Note that following Django syntax, the Templates correspond to the views and the Views correspond to the controller.</w:t>
-      </w:r>
-    </w:p>
-    <w:p>
-      <w:pPr>
-        <w:rPr>
-          <w:rFonts w:ascii="Times New Roman" w:eastAsia="Times New Roman" w:hAnsi="Times New Roman" w:cs="Times New Roman"/>
-        </w:rPr>
-      </w:pPr>
-    </w:p>
-    <w:p>
-      <w:pPr>
-        <w:rPr>
-          <w:rFonts w:ascii="Times New Roman" w:eastAsia="Times New Roman" w:hAnsi="Times New Roman" w:cs="Times New Roman"/>
-          <w:i/>
-        </w:rPr>
-      </w:pPr>
-      <w:r>
-        <w:rPr>
-          <w:rFonts w:ascii="Times New Roman" w:eastAsia="Times New Roman" w:hAnsi="Times New Roman" w:cs="Times New Roman"/>
-          <w:i/>
-        </w:rPr>
-        <w:t>Models</w:t>
-      </w:r>
-    </w:p>
-    <w:p>
-      <w:pPr>
-        <w:rPr>
-          <w:rFonts w:ascii="Times New Roman" w:eastAsia="Times New Roman" w:hAnsi="Times New Roman" w:cs="Times New Roman"/>
-        </w:rPr>
-      </w:pPr>
-      <w:r>
-        <w:rPr>
-          <w:rFonts w:ascii="Times New Roman" w:eastAsia="Times New Roman" w:hAnsi="Times New Roman" w:cs="Times New Roman"/>
-        </w:rPr>
-        <w:t xml:space="preserve">Our models can be found under </w:t>
-      </w:r>
-      <w:proofErr w:type="spellStart"/>
+        <w:t>src</w:t>
+      </w:r>
       <w:r>
         <w:rPr>
           <w:rFonts w:ascii="Courier" w:hAnsi="Courier" w:cs="Times New Roman"/>
@@ -1703,9 +1646,8 @@
           <w:sz w:val="22"/>
           <w:shd w:val="clear" w:color="auto" w:fill="FFFFFF"/>
         </w:rPr>
-        <w:t>mealmatcher_project</w:t>
-      </w:r>
-      <w:proofErr w:type="spellEnd"/>
+        <w:t>/mealmatcher_</w:t>
+      </w:r>
       <w:r>
         <w:rPr>
           <w:rFonts w:ascii="Courier" w:hAnsi="Courier" w:cs="Times New Roman"/>
@@ -1713,9 +1655,8 @@
           <w:sz w:val="22"/>
           <w:shd w:val="clear" w:color="auto" w:fill="FFFFFF"/>
         </w:rPr>
-        <w:t xml:space="preserve"> /</w:t>
-      </w:r>
-      <w:proofErr w:type="spellStart"/>
+        <w:t>app</w:t>
+      </w:r>
       <w:r>
         <w:rPr>
           <w:rFonts w:ascii="Courier" w:hAnsi="Courier" w:cs="Times New Roman"/>
@@ -1723,7 +1664,7 @@
           <w:sz w:val="22"/>
           <w:shd w:val="clear" w:color="auto" w:fill="FFFFFF"/>
         </w:rPr>
-        <w:t>mealmatcher_</w:t>
+        <w:t>/</w:t>
       </w:r>
       <w:r>
         <w:rPr>
@@ -1732,9 +1673,8 @@
           <w:sz w:val="22"/>
           <w:shd w:val="clear" w:color="auto" w:fill="FFFFFF"/>
         </w:rPr>
-        <w:t>app</w:t>
-      </w:r>
-      <w:proofErr w:type="spellEnd"/>
+        <w:t>models</w:t>
+      </w:r>
       <w:r>
         <w:rPr>
           <w:rFonts w:ascii="Courier" w:hAnsi="Courier" w:cs="Times New Roman"/>
@@ -1742,24 +1682,6 @@
           <w:sz w:val="22"/>
           <w:shd w:val="clear" w:color="auto" w:fill="FFFFFF"/>
         </w:rPr>
-        <w:t>/</w:t>
-      </w:r>
-      <w:r>
-        <w:rPr>
-          <w:rFonts w:ascii="Courier" w:hAnsi="Courier" w:cs="Times New Roman"/>
-          <w:color w:val="000000"/>
-          <w:sz w:val="22"/>
-          <w:shd w:val="clear" w:color="auto" w:fill="FFFFFF"/>
-        </w:rPr>
-        <w:t>models</w:t>
-      </w:r>
-      <w:r>
-        <w:rPr>
-          <w:rFonts w:ascii="Courier" w:hAnsi="Courier" w:cs="Times New Roman"/>
-          <w:color w:val="000000"/>
-          <w:sz w:val="22"/>
-          <w:shd w:val="clear" w:color="auto" w:fill="FFFFFF"/>
-        </w:rPr>
         <w:t>.py</w:t>
       </w:r>
       <w:r>
@@ -1781,7 +1703,19 @@
         <w:rPr>
           <w:rFonts w:ascii="Times New Roman" w:eastAsia="Times New Roman" w:hAnsi="Times New Roman" w:cs="Times New Roman"/>
         </w:rPr>
-        <w:t xml:space="preserve">The UserProfile model is used in a one-to-one relationship with the Django built in User type to create the users. </w:t>
+        <w:t>The UserProfile model is used in a one-to-one relationship with the Django built in User type to create the user</w:t>
+      </w:r>
+      <w:r>
+        <w:rPr>
+          <w:rFonts w:ascii="Times New Roman" w:eastAsia="Times New Roman" w:hAnsi="Times New Roman" w:cs="Times New Roman"/>
+        </w:rPr>
+        <w:t xml:space="preserve"> accounts</w:t>
+      </w:r>
+      <w:r>
+        <w:rPr>
+          <w:rFonts w:ascii="Times New Roman" w:eastAsia="Times New Roman" w:hAnsi="Times New Roman" w:cs="Times New Roman"/>
+        </w:rPr>
+        <w:t xml:space="preserve">. </w:t>
       </w:r>
       <w:r>
         <w:rPr>
@@ -1819,35 +1753,7 @@
           <w:color w:val="000000"/>
           <w:shd w:val="clear" w:color="auto" w:fill="FFFFFF"/>
         </w:rPr>
-        <w:t xml:space="preserve">Afterward CAS returns the valid </w:t>
-      </w:r>
-      <w:proofErr w:type="spellStart"/>
-      <w:proofErr w:type="gramStart"/>
-      <w:r>
-        <w:rPr>
-          <w:rFonts w:ascii="Times New Roman" w:hAnsi="Times New Roman" w:cs="Times New Roman"/>
-          <w:color w:val="000000"/>
-          <w:shd w:val="clear" w:color="auto" w:fill="FFFFFF"/>
-        </w:rPr>
-        <w:t>netid</w:t>
-      </w:r>
-      <w:proofErr w:type="spellEnd"/>
-      <w:r>
-        <w:rPr>
-          <w:rFonts w:ascii="Times New Roman" w:hAnsi="Times New Roman" w:cs="Times New Roman"/>
-          <w:color w:val="000000"/>
-          <w:shd w:val="clear" w:color="auto" w:fill="FFFFFF"/>
-        </w:rPr>
-        <w:t>,</w:t>
-      </w:r>
-      <w:proofErr w:type="gramEnd"/>
-      <w:r>
-        <w:rPr>
-          <w:rFonts w:ascii="Times New Roman" w:hAnsi="Times New Roman" w:cs="Times New Roman"/>
-          <w:color w:val="000000"/>
-          <w:shd w:val="clear" w:color="auto" w:fill="FFFFFF"/>
-        </w:rPr>
-        <w:t xml:space="preserve"> we find the corresponding UserProfile and User account in order to log the user in using Django’s built-in user system. Note that only the login relies on CAS. Once you are logged out, you remain logged-in even if you log out of CAS, and need to use the log-out button on our site to log out of it. </w:t>
+        <w:t xml:space="preserve">Afterward CAS returns the valid netid, we find the corresponding UserProfile and User account in order to log the user in using Django’s built-in user system. Note that only the login relies on CAS. Once you are logged out, you remain logged-in even if you log out of CAS, and need to use the log-out button on our site to log out of it. </w:t>
       </w:r>
       <w:r>
         <w:rPr>
@@ -1903,7 +1809,31 @@
           <w:color w:val="000000"/>
           <w:shd w:val="clear" w:color="auto" w:fill="FFFFFF"/>
         </w:rPr>
-        <w:t>torial set-up for our TA Tom Wu</w:t>
+        <w:t>torial set-up f</w:t>
+      </w:r>
+      <w:r>
+        <w:rPr>
+          <w:rFonts w:ascii="Times New Roman" w:hAnsi="Times New Roman" w:cs="Times New Roman"/>
+          <w:color w:val="000000"/>
+          <w:shd w:val="clear" w:color="auto" w:fill="FFFFFF"/>
+        </w:rPr>
+        <w:t>r</w:t>
+      </w:r>
+      <w:r>
+        <w:rPr>
+          <w:rFonts w:ascii="Times New Roman" w:hAnsi="Times New Roman" w:cs="Times New Roman"/>
+          <w:color w:val="000000"/>
+          <w:shd w:val="clear" w:color="auto" w:fill="FFFFFF"/>
+        </w:rPr>
+        <w:t>om</w:t>
+      </w:r>
+      <w:r>
+        <w:rPr>
+          <w:rFonts w:ascii="Times New Roman" w:hAnsi="Times New Roman" w:cs="Times New Roman"/>
+          <w:color w:val="000000"/>
+          <w:shd w:val="clear" w:color="auto" w:fill="FFFFFF"/>
+        </w:rPr>
+        <w:t xml:space="preserve"> our TA Tom Wu</w:t>
       </w:r>
       <w:r>
         <w:rPr>
@@ -1955,43 +1885,7 @@
           <w:color w:val="000000"/>
           <w:shd w:val="clear" w:color="auto" w:fill="FFFFFF"/>
         </w:rPr>
-        <w:t xml:space="preserve">The Meal model is used in a many-to-many relationship with the UserProfiles. A user can be in multiple meals and a meal can have multiple (2 users). It includes a </w:t>
-      </w:r>
-      <w:proofErr w:type="spellStart"/>
-      <w:r>
-        <w:rPr>
-          <w:rFonts w:ascii="Times New Roman" w:hAnsi="Times New Roman" w:cs="Times New Roman"/>
-          <w:color w:val="000000"/>
-          <w:shd w:val="clear" w:color="auto" w:fill="FFFFFF"/>
-        </w:rPr>
-        <w:t>datetime</w:t>
-      </w:r>
-      <w:proofErr w:type="spellEnd"/>
-      <w:r>
-        <w:rPr>
-          <w:rFonts w:ascii="Times New Roman" w:hAnsi="Times New Roman" w:cs="Times New Roman"/>
-          <w:color w:val="000000"/>
-          <w:shd w:val="clear" w:color="auto" w:fill="FFFFFF"/>
-        </w:rPr>
-        <w:t xml:space="preserve"> field, a location field, a </w:t>
-      </w:r>
-      <w:proofErr w:type="spellStart"/>
-      <w:r>
-        <w:rPr>
-          <w:rFonts w:ascii="Times New Roman" w:hAnsi="Times New Roman" w:cs="Times New Roman"/>
-          <w:color w:val="000000"/>
-          <w:shd w:val="clear" w:color="auto" w:fill="FFFFFF"/>
-        </w:rPr>
-        <w:t>meal_time</w:t>
-      </w:r>
-      <w:proofErr w:type="spellEnd"/>
-      <w:r>
-        <w:rPr>
-          <w:rFonts w:ascii="Times New Roman" w:hAnsi="Times New Roman" w:cs="Times New Roman"/>
-          <w:color w:val="000000"/>
-          <w:shd w:val="clear" w:color="auto" w:fill="FFFFFF"/>
-        </w:rPr>
-        <w:t xml:space="preserve"> field that specifies which meal of the day it is, and also attire1 and attire2 plus user1 and user2 fields, which tell you which attire goes with which username. The user1 and user2 text fields are needed even though we have the many-to-many relationship because the order of the UserProfiles associated with each meal is undeterminable from a Query alone. </w:t>
+        <w:t xml:space="preserve">The Meal model is used in a many-to-many relationship with the UserProfiles. A user can be in multiple meals and a meal can have multiple (2 users). It includes a datetime field, a location field, a meal_time field that specifies which meal of the day it is, and also attire1 and attire2 plus user1 and user2 fields, which tell you which attire goes with which username. The user1 and user2 text fields are needed even though we have the many-to-many relationship because the order of the UserProfiles associated with each meal is undeterminable from a Query alone. </w:t>
       </w:r>
     </w:p>
     <w:p>
@@ -2028,7 +1922,6 @@
         </w:rPr>
         <w:t xml:space="preserve">Our views (controllers) can be found under </w:t>
       </w:r>
-      <w:proofErr w:type="spellStart"/>
       <w:r>
         <w:rPr>
           <w:rFonts w:ascii="Courier" w:hAnsi="Courier" w:cs="Times New Roman"/>
@@ -2036,9 +1929,8 @@
           <w:sz w:val="22"/>
           <w:shd w:val="clear" w:color="auto" w:fill="FFFFFF"/>
         </w:rPr>
-        <w:t>mealmatcher_project</w:t>
-      </w:r>
-      <w:proofErr w:type="spellEnd"/>
+        <w:t>src</w:t>
+      </w:r>
       <w:r>
         <w:rPr>
           <w:rFonts w:ascii="Courier" w:hAnsi="Courier" w:cs="Times New Roman"/>
@@ -2046,33 +1938,25 @@
           <w:sz w:val="22"/>
           <w:shd w:val="clear" w:color="auto" w:fill="FFFFFF"/>
         </w:rPr>
-        <w:t>/</w:t>
-      </w:r>
-      <w:proofErr w:type="spellStart"/>
-      <w:r>
-        <w:rPr>
-          <w:rFonts w:ascii="Courier" w:hAnsi="Courier" w:cs="Times New Roman"/>
-          <w:color w:val="000000"/>
-          <w:sz w:val="22"/>
-          <w:shd w:val="clear" w:color="auto" w:fill="FFFFFF"/>
-        </w:rPr>
-        <w:t>mealmatcher_app</w:t>
-      </w:r>
-      <w:proofErr w:type="spellEnd"/>
-      <w:r>
-        <w:rPr>
-          <w:rFonts w:ascii="Courier" w:hAnsi="Courier" w:cs="Times New Roman"/>
-          <w:color w:val="000000"/>
-          <w:sz w:val="22"/>
-          <w:shd w:val="clear" w:color="auto" w:fill="FFFFFF"/>
-        </w:rPr>
-        <w:t>/views.py</w:t>
-      </w:r>
-      <w:r>
-        <w:rPr>
-          <w:rFonts w:ascii="Times New Roman" w:eastAsia="Times New Roman" w:hAnsi="Times New Roman" w:cs="Times New Roman"/>
-        </w:rPr>
-        <w:t>. The code contains enough comment to be easily followed. A brief description of each view is below:</w:t>
+        <w:t>/mealmatcher_app/views.py</w:t>
+      </w:r>
+      <w:r>
+        <w:rPr>
+          <w:rFonts w:ascii="Times New Roman" w:eastAsia="Times New Roman" w:hAnsi="Times New Roman" w:cs="Times New Roman"/>
+        </w:rPr>
+        <w:t>. The code contains enough comment</w:t>
+      </w:r>
+      <w:r>
+        <w:rPr>
+          <w:rFonts w:ascii="Times New Roman" w:eastAsia="Times New Roman" w:hAnsi="Times New Roman" w:cs="Times New Roman"/>
+        </w:rPr>
+        <w:t>s</w:t>
+      </w:r>
+      <w:r>
+        <w:rPr>
+          <w:rFonts w:ascii="Times New Roman" w:eastAsia="Times New Roman" w:hAnsi="Times New Roman" w:cs="Times New Roman"/>
+        </w:rPr>
+        <w:t xml:space="preserve"> to be easily followed. A brief description of each view is below:</w:t>
       </w:r>
     </w:p>
     <w:p>
@@ -2086,19 +1970,11 @@
           <w:rFonts w:ascii="Times New Roman" w:eastAsia="Times New Roman" w:hAnsi="Times New Roman" w:cs="Times New Roman"/>
         </w:rPr>
       </w:pPr>
-      <w:proofErr w:type="gramStart"/>
-      <w:r>
-        <w:rPr>
-          <w:rFonts w:ascii="Times New Roman" w:eastAsia="Times New Roman" w:hAnsi="Times New Roman" w:cs="Times New Roman"/>
-        </w:rPr>
-        <w:t>index</w:t>
-      </w:r>
-      <w:proofErr w:type="gramEnd"/>
-      <w:r>
-        <w:rPr>
-          <w:rFonts w:ascii="Times New Roman" w:eastAsia="Times New Roman" w:hAnsi="Times New Roman" w:cs="Times New Roman"/>
-        </w:rPr>
-        <w:t>: homepage</w:t>
+      <w:r>
+        <w:rPr>
+          <w:rFonts w:ascii="Times New Roman" w:eastAsia="Times New Roman" w:hAnsi="Times New Roman" w:cs="Times New Roman"/>
+        </w:rPr>
+        <w:t>index: homepage</w:t>
       </w:r>
     </w:p>
     <w:p>
@@ -2112,27 +1988,17 @@
           <w:rFonts w:ascii="Times New Roman" w:eastAsia="Times New Roman" w:hAnsi="Times New Roman" w:cs="Times New Roman"/>
         </w:rPr>
       </w:pPr>
-      <w:proofErr w:type="spellStart"/>
-      <w:proofErr w:type="gramStart"/>
-      <w:r>
-        <w:rPr>
-          <w:rFonts w:ascii="Times New Roman" w:eastAsia="Times New Roman" w:hAnsi="Times New Roman" w:cs="Times New Roman"/>
-        </w:rPr>
-        <w:t>site</w:t>
-      </w:r>
-      <w:proofErr w:type="gramEnd"/>
-      <w:r>
-        <w:rPr>
-          <w:rFonts w:ascii="Times New Roman" w:eastAsia="Times New Roman" w:hAnsi="Times New Roman" w:cs="Times New Roman"/>
-        </w:rPr>
-        <w:t>_login</w:t>
-      </w:r>
-      <w:proofErr w:type="spellEnd"/>
-      <w:r>
-        <w:rPr>
-          <w:rFonts w:ascii="Times New Roman" w:eastAsia="Times New Roman" w:hAnsi="Times New Roman" w:cs="Times New Roman"/>
-        </w:rPr>
-        <w:t>: contains CAS check and logs in user</w:t>
+      <w:r>
+        <w:rPr>
+          <w:rFonts w:ascii="Times New Roman" w:eastAsia="Times New Roman" w:hAnsi="Times New Roman" w:cs="Times New Roman"/>
+        </w:rPr>
+        <w:t>site_login: contains CAS check and logs in user</w:t>
+      </w:r>
+      <w:r>
+        <w:rPr>
+          <w:rFonts w:ascii="Times New Roman" w:eastAsia="Times New Roman" w:hAnsi="Times New Roman" w:cs="Times New Roman"/>
+        </w:rPr>
+        <w:t>, making a new account if needed</w:t>
       </w:r>
     </w:p>
     <w:p>
@@ -2146,27 +2012,11 @@
           <w:rFonts w:ascii="Times New Roman" w:eastAsia="Times New Roman" w:hAnsi="Times New Roman" w:cs="Times New Roman"/>
         </w:rPr>
       </w:pPr>
-      <w:proofErr w:type="spellStart"/>
-      <w:proofErr w:type="gramStart"/>
-      <w:r>
-        <w:rPr>
-          <w:rFonts w:ascii="Times New Roman" w:eastAsia="Times New Roman" w:hAnsi="Times New Roman" w:cs="Times New Roman"/>
-        </w:rPr>
-        <w:t>site</w:t>
-      </w:r>
-      <w:proofErr w:type="gramEnd"/>
-      <w:r>
-        <w:rPr>
-          <w:rFonts w:ascii="Times New Roman" w:eastAsia="Times New Roman" w:hAnsi="Times New Roman" w:cs="Times New Roman"/>
-        </w:rPr>
-        <w:t>_logout</w:t>
-      </w:r>
-      <w:proofErr w:type="spellEnd"/>
-      <w:r>
-        <w:rPr>
-          <w:rFonts w:ascii="Times New Roman" w:eastAsia="Times New Roman" w:hAnsi="Times New Roman" w:cs="Times New Roman"/>
-        </w:rPr>
-        <w:t>: log out of Django user, then redirect to log out of CAS as well</w:t>
+      <w:r>
+        <w:rPr>
+          <w:rFonts w:ascii="Times New Roman" w:eastAsia="Times New Roman" w:hAnsi="Times New Roman" w:cs="Times New Roman"/>
+        </w:rPr>
+        <w:t>site_logout: log out of Django user, then redirect to log out of CAS as well</w:t>
       </w:r>
     </w:p>
     <w:p>
@@ -2180,27 +2030,11 @@
           <w:rFonts w:ascii="Times New Roman" w:eastAsia="Times New Roman" w:hAnsi="Times New Roman" w:cs="Times New Roman"/>
         </w:rPr>
       </w:pPr>
-      <w:proofErr w:type="spellStart"/>
-      <w:proofErr w:type="gramStart"/>
-      <w:r>
-        <w:rPr>
-          <w:rFonts w:ascii="Times New Roman" w:eastAsia="Times New Roman" w:hAnsi="Times New Roman" w:cs="Times New Roman"/>
-        </w:rPr>
-        <w:t>find</w:t>
-      </w:r>
-      <w:proofErr w:type="gramEnd"/>
-      <w:r>
-        <w:rPr>
-          <w:rFonts w:ascii="Times New Roman" w:eastAsia="Times New Roman" w:hAnsi="Times New Roman" w:cs="Times New Roman"/>
-        </w:rPr>
-        <w:t>_meals</w:t>
-      </w:r>
-      <w:proofErr w:type="spellEnd"/>
-      <w:r>
-        <w:rPr>
-          <w:rFonts w:ascii="Times New Roman" w:eastAsia="Times New Roman" w:hAnsi="Times New Roman" w:cs="Times New Roman"/>
-        </w:rPr>
-        <w:t>: find-a-meal page backend, receives and processes the</w:t>
+      <w:r>
+        <w:rPr>
+          <w:rFonts w:ascii="Times New Roman" w:eastAsia="Times New Roman" w:hAnsi="Times New Roman" w:cs="Times New Roman"/>
+        </w:rPr>
+        <w:t>find_meals: find-a-meal page backend, receives and processes the</w:t>
       </w:r>
       <w:r>
         <w:rPr>
@@ -2220,33 +2054,29 @@
           <w:rFonts w:ascii="Times New Roman" w:eastAsia="Times New Roman" w:hAnsi="Times New Roman" w:cs="Times New Roman"/>
         </w:rPr>
       </w:pPr>
-      <w:proofErr w:type="spellStart"/>
-      <w:proofErr w:type="gramStart"/>
-      <w:r>
-        <w:rPr>
-          <w:rFonts w:ascii="Times New Roman" w:eastAsia="Times New Roman" w:hAnsi="Times New Roman" w:cs="Times New Roman"/>
-        </w:rPr>
-        <w:t>view</w:t>
-      </w:r>
-      <w:proofErr w:type="gramEnd"/>
-      <w:r>
-        <w:rPr>
-          <w:rFonts w:ascii="Times New Roman" w:eastAsia="Times New Roman" w:hAnsi="Times New Roman" w:cs="Times New Roman"/>
-        </w:rPr>
-        <w:t>_meals</w:t>
-      </w:r>
-      <w:proofErr w:type="spellEnd"/>
-      <w:r>
-        <w:rPr>
-          <w:rFonts w:ascii="Times New Roman" w:eastAsia="Times New Roman" w:hAnsi="Times New Roman" w:cs="Times New Roman"/>
-        </w:rPr>
-        <w:t>:</w:t>
-      </w:r>
-      <w:r>
-        <w:rPr>
-          <w:rFonts w:ascii="Times New Roman" w:eastAsia="Times New Roman" w:hAnsi="Times New Roman" w:cs="Times New Roman"/>
-        </w:rPr>
-        <w:t xml:space="preserve"> my-meals page backend, renders list of meals sorted into happening now, upcoming, and expired meals. </w:t>
+      <w:r>
+        <w:rPr>
+          <w:rFonts w:ascii="Times New Roman" w:eastAsia="Times New Roman" w:hAnsi="Times New Roman" w:cs="Times New Roman"/>
+        </w:rPr>
+        <w:t>view_meals:</w:t>
+      </w:r>
+      <w:r>
+        <w:rPr>
+          <w:rFonts w:ascii="Times New Roman" w:eastAsia="Times New Roman" w:hAnsi="Times New Roman" w:cs="Times New Roman"/>
+        </w:rPr>
+        <w:t xml:space="preserve"> my-meals page backend, renders list of meals sorted</w:t>
+      </w:r>
+      <w:r>
+        <w:rPr>
+          <w:rFonts w:ascii="Times New Roman" w:eastAsia="Times New Roman" w:hAnsi="Times New Roman" w:cs="Times New Roman"/>
+        </w:rPr>
+        <w:t xml:space="preserve"> by date</w:t>
+      </w:r>
+      <w:r>
+        <w:rPr>
+          <w:rFonts w:ascii="Times New Roman" w:eastAsia="Times New Roman" w:hAnsi="Times New Roman" w:cs="Times New Roman"/>
+        </w:rPr>
+        <w:t xml:space="preserve"> into happening now, upcoming, and expired meals. </w:t>
       </w:r>
     </w:p>
     <w:p>
@@ -2260,47 +2090,17 @@
           <w:rFonts w:ascii="Times New Roman" w:eastAsia="Times New Roman" w:hAnsi="Times New Roman" w:cs="Times New Roman"/>
         </w:rPr>
       </w:pPr>
-      <w:proofErr w:type="spellStart"/>
-      <w:proofErr w:type="gramStart"/>
-      <w:r>
-        <w:rPr>
-          <w:rFonts w:ascii="Times New Roman" w:eastAsia="Times New Roman" w:hAnsi="Times New Roman" w:cs="Times New Roman"/>
-        </w:rPr>
-        <w:t>edit</w:t>
-      </w:r>
-      <w:proofErr w:type="gramEnd"/>
-      <w:r>
-        <w:rPr>
-          <w:rFonts w:ascii="Times New Roman" w:eastAsia="Times New Roman" w:hAnsi="Times New Roman" w:cs="Times New Roman"/>
-        </w:rPr>
-        <w:t>_attire</w:t>
-      </w:r>
-      <w:proofErr w:type="spellEnd"/>
-      <w:r>
-        <w:rPr>
-          <w:rFonts w:ascii="Times New Roman" w:eastAsia="Times New Roman" w:hAnsi="Times New Roman" w:cs="Times New Roman"/>
-        </w:rPr>
-        <w:t xml:space="preserve">: </w:t>
-      </w:r>
-      <w:r>
-        <w:rPr>
-          <w:rFonts w:ascii="Times New Roman" w:eastAsia="Times New Roman" w:hAnsi="Times New Roman" w:cs="Times New Roman"/>
-        </w:rPr>
-        <w:t xml:space="preserve">Redirected to process the forms for editing an attire from the my-meals page. Renders </w:t>
-      </w:r>
-      <w:proofErr w:type="spellStart"/>
-      <w:r>
-        <w:rPr>
-          <w:rFonts w:ascii="Times New Roman" w:eastAsia="Times New Roman" w:hAnsi="Times New Roman" w:cs="Times New Roman"/>
-        </w:rPr>
-        <w:t>view_meals</w:t>
-      </w:r>
-      <w:proofErr w:type="spellEnd"/>
-      <w:r>
-        <w:rPr>
-          <w:rFonts w:ascii="Times New Roman" w:eastAsia="Times New Roman" w:hAnsi="Times New Roman" w:cs="Times New Roman"/>
-        </w:rPr>
-        <w:t xml:space="preserve"> after complete.</w:t>
+      <w:r>
+        <w:rPr>
+          <w:rFonts w:ascii="Times New Roman" w:eastAsia="Times New Roman" w:hAnsi="Times New Roman" w:cs="Times New Roman"/>
+        </w:rPr>
+        <w:t xml:space="preserve">edit_attire: </w:t>
+      </w:r>
+      <w:r>
+        <w:rPr>
+          <w:rFonts w:ascii="Times New Roman" w:eastAsia="Times New Roman" w:hAnsi="Times New Roman" w:cs="Times New Roman"/>
+        </w:rPr>
+        <w:t>Redirected to process the forms for editing an attire from the my-meals page. Renders view_meals after complete.</w:t>
       </w:r>
     </w:p>
     <w:p>
@@ -2314,41 +2114,11 @@
           <w:rFonts w:ascii="Times New Roman" w:eastAsia="Times New Roman" w:hAnsi="Times New Roman" w:cs="Times New Roman"/>
         </w:rPr>
       </w:pPr>
-      <w:proofErr w:type="spellStart"/>
-      <w:proofErr w:type="gramStart"/>
-      <w:r>
-        <w:rPr>
-          <w:rFonts w:ascii="Times New Roman" w:eastAsia="Times New Roman" w:hAnsi="Times New Roman" w:cs="Times New Roman"/>
-        </w:rPr>
-        <w:t>delete</w:t>
-      </w:r>
-      <w:proofErr w:type="gramEnd"/>
-      <w:r>
-        <w:rPr>
-          <w:rFonts w:ascii="Times New Roman" w:eastAsia="Times New Roman" w:hAnsi="Times New Roman" w:cs="Times New Roman"/>
-        </w:rPr>
-        <w:t>_meal</w:t>
-      </w:r>
-      <w:proofErr w:type="spellEnd"/>
-      <w:r>
-        <w:rPr>
-          <w:rFonts w:ascii="Times New Roman" w:eastAsia="Times New Roman" w:hAnsi="Times New Roman" w:cs="Times New Roman"/>
-        </w:rPr>
-        <w:t xml:space="preserve">: Redirected to process the forms for deleting a meal from the my-meals page. Renders </w:t>
-      </w:r>
-      <w:proofErr w:type="spellStart"/>
-      <w:r>
-        <w:rPr>
-          <w:rFonts w:ascii="Times New Roman" w:eastAsia="Times New Roman" w:hAnsi="Times New Roman" w:cs="Times New Roman"/>
-        </w:rPr>
-        <w:t>view_meals</w:t>
-      </w:r>
-      <w:proofErr w:type="spellEnd"/>
-      <w:r>
-        <w:rPr>
-          <w:rFonts w:ascii="Times New Roman" w:eastAsia="Times New Roman" w:hAnsi="Times New Roman" w:cs="Times New Roman"/>
-        </w:rPr>
-        <w:t xml:space="preserve"> after complete.</w:t>
+      <w:r>
+        <w:rPr>
+          <w:rFonts w:ascii="Times New Roman" w:eastAsia="Times New Roman" w:hAnsi="Times New Roman" w:cs="Times New Roman"/>
+        </w:rPr>
+        <w:t>delete_meal: Redirected to process the forms for deleting a meal from the my-meals page. Renders view_meals after complete.</w:t>
       </w:r>
     </w:p>
     <w:p>
@@ -2362,47 +2132,29 @@
           <w:rFonts w:ascii="Times New Roman" w:eastAsia="Times New Roman" w:hAnsi="Times New Roman" w:cs="Times New Roman"/>
         </w:rPr>
       </w:pPr>
-      <w:proofErr w:type="spellStart"/>
-      <w:proofErr w:type="gramStart"/>
-      <w:r>
-        <w:rPr>
-          <w:rFonts w:ascii="Times New Roman" w:eastAsia="Times New Roman" w:hAnsi="Times New Roman" w:cs="Times New Roman"/>
-        </w:rPr>
-        <w:t>join</w:t>
-      </w:r>
-      <w:proofErr w:type="gramEnd"/>
-      <w:r>
-        <w:rPr>
-          <w:rFonts w:ascii="Times New Roman" w:eastAsia="Times New Roman" w:hAnsi="Times New Roman" w:cs="Times New Roman"/>
-        </w:rPr>
-        <w:t>_meal</w:t>
-      </w:r>
-      <w:proofErr w:type="spellEnd"/>
-      <w:r>
-        <w:rPr>
-          <w:rFonts w:ascii="Times New Roman" w:eastAsia="Times New Roman" w:hAnsi="Times New Roman" w:cs="Times New Roman"/>
-        </w:rPr>
-        <w:t>:</w:t>
-      </w:r>
-      <w:r>
-        <w:rPr>
-          <w:rFonts w:ascii="Times New Roman" w:eastAsia="Times New Roman" w:hAnsi="Times New Roman" w:cs="Times New Roman"/>
-        </w:rPr>
-        <w:t xml:space="preserve"> Redirected to process the forms for joining open meals, and renders </w:t>
-      </w:r>
-      <w:proofErr w:type="spellStart"/>
-      <w:r>
-        <w:rPr>
-          <w:rFonts w:ascii="Times New Roman" w:eastAsia="Times New Roman" w:hAnsi="Times New Roman" w:cs="Times New Roman"/>
-        </w:rPr>
-        <w:t>view_meals</w:t>
-      </w:r>
-      <w:proofErr w:type="spellEnd"/>
-      <w:r>
-        <w:rPr>
-          <w:rFonts w:ascii="Times New Roman" w:eastAsia="Times New Roman" w:hAnsi="Times New Roman" w:cs="Times New Roman"/>
-        </w:rPr>
-        <w:t xml:space="preserve"> after complete. </w:t>
+      <w:r>
+        <w:rPr>
+          <w:rFonts w:ascii="Times New Roman" w:eastAsia="Times New Roman" w:hAnsi="Times New Roman" w:cs="Times New Roman"/>
+        </w:rPr>
+        <w:t>join_meal:</w:t>
+      </w:r>
+      <w:r>
+        <w:rPr>
+          <w:rFonts w:ascii="Times New Roman" w:eastAsia="Times New Roman" w:hAnsi="Times New Roman" w:cs="Times New Roman"/>
+        </w:rPr>
+        <w:t xml:space="preserve"> Redirected to process the forms for joining open meals</w:t>
+      </w:r>
+      <w:r>
+        <w:rPr>
+          <w:rFonts w:ascii="Times New Roman" w:eastAsia="Times New Roman" w:hAnsi="Times New Roman" w:cs="Times New Roman"/>
+        </w:rPr>
+        <w:t xml:space="preserve"> from the find-a-meal page</w:t>
+      </w:r>
+      <w:r>
+        <w:rPr>
+          <w:rFonts w:ascii="Times New Roman" w:eastAsia="Times New Roman" w:hAnsi="Times New Roman" w:cs="Times New Roman"/>
+        </w:rPr>
+        <w:t xml:space="preserve">, and renders view_meals after complete. </w:t>
       </w:r>
     </w:p>
     <w:p>
@@ -2416,36 +2168,12 @@
           <w:rFonts w:ascii="Times New Roman" w:eastAsia="Times New Roman" w:hAnsi="Times New Roman" w:cs="Times New Roman"/>
         </w:rPr>
       </w:pPr>
-      <w:proofErr w:type="spellStart"/>
-      <w:proofErr w:type="gramStart"/>
-      <w:r>
-        <w:rPr>
-          <w:rFonts w:ascii="Times New Roman" w:eastAsia="Times New Roman" w:hAnsi="Times New Roman" w:cs="Times New Roman"/>
-        </w:rPr>
-        <w:t>match</w:t>
-      </w:r>
-      <w:proofErr w:type="gramEnd"/>
-      <w:r>
-        <w:rPr>
-          <w:rFonts w:ascii="Times New Roman" w:eastAsia="Times New Roman" w:hAnsi="Times New Roman" w:cs="Times New Roman"/>
-        </w:rPr>
-        <w:t>_meal</w:t>
-      </w:r>
-      <w:proofErr w:type="spellEnd"/>
-      <w:r>
-        <w:rPr>
-          <w:rFonts w:ascii="Times New Roman" w:eastAsia="Times New Roman" w:hAnsi="Times New Roman" w:cs="Times New Roman"/>
-        </w:rPr>
-        <w:t xml:space="preserve">: not a view. A helper function for </w:t>
-      </w:r>
-      <w:proofErr w:type="spellStart"/>
-      <w:r>
-        <w:rPr>
-          <w:rFonts w:ascii="Times New Roman" w:eastAsia="Times New Roman" w:hAnsi="Times New Roman" w:cs="Times New Roman"/>
-        </w:rPr>
-        <w:t>join_meal</w:t>
-      </w:r>
-      <w:proofErr w:type="spellEnd"/>
+      <w:r>
+        <w:rPr>
+          <w:rFonts w:ascii="Times New Roman" w:eastAsia="Times New Roman" w:hAnsi="Times New Roman" w:cs="Times New Roman"/>
+        </w:rPr>
+        <w:t>match_meal: not a view. A helper function for join_meal</w:t>
+      </w:r>
     </w:p>
     <w:p>
       <w:pPr>
@@ -2458,19 +2186,11 @@
           <w:rFonts w:ascii="Times New Roman" w:eastAsia="Times New Roman" w:hAnsi="Times New Roman" w:cs="Times New Roman"/>
         </w:rPr>
       </w:pPr>
-      <w:proofErr w:type="gramStart"/>
-      <w:r>
-        <w:rPr>
-          <w:rFonts w:ascii="Times New Roman" w:eastAsia="Times New Roman" w:hAnsi="Times New Roman" w:cs="Times New Roman"/>
-        </w:rPr>
-        <w:t>error</w:t>
-      </w:r>
-      <w:proofErr w:type="gramEnd"/>
-      <w:r>
-        <w:rPr>
-          <w:rFonts w:ascii="Times New Roman" w:eastAsia="Times New Roman" w:hAnsi="Times New Roman" w:cs="Times New Roman"/>
-        </w:rPr>
-        <w:t xml:space="preserve">: </w:t>
+      <w:r>
+        <w:rPr>
+          <w:rFonts w:ascii="Times New Roman" w:eastAsia="Times New Roman" w:hAnsi="Times New Roman" w:cs="Times New Roman"/>
+        </w:rPr>
+        <w:t xml:space="preserve">error: </w:t>
       </w:r>
       <w:r>
         <w:rPr>
@@ -2490,27 +2210,11 @@
           <w:rFonts w:ascii="Times New Roman" w:eastAsia="Times New Roman" w:hAnsi="Times New Roman" w:cs="Times New Roman"/>
         </w:rPr>
       </w:pPr>
-      <w:proofErr w:type="spellStart"/>
-      <w:proofErr w:type="gramStart"/>
-      <w:r>
-        <w:rPr>
-          <w:rFonts w:ascii="Times New Roman" w:eastAsia="Times New Roman" w:hAnsi="Times New Roman" w:cs="Times New Roman"/>
-        </w:rPr>
-        <w:t>disabled</w:t>
-      </w:r>
-      <w:proofErr w:type="gramEnd"/>
-      <w:r>
-        <w:rPr>
-          <w:rFonts w:ascii="Times New Roman" w:eastAsia="Times New Roman" w:hAnsi="Times New Roman" w:cs="Times New Roman"/>
-        </w:rPr>
-        <w:t>_user</w:t>
-      </w:r>
-      <w:proofErr w:type="spellEnd"/>
-      <w:r>
-        <w:rPr>
-          <w:rFonts w:ascii="Times New Roman" w:eastAsia="Times New Roman" w:hAnsi="Times New Roman" w:cs="Times New Roman"/>
-        </w:rPr>
-        <w:t>: view that is always redirected to when the user has been manually disabled for missing too many scheduled meals. Should otherwise never be reachable.</w:t>
+      <w:r>
+        <w:rPr>
+          <w:rFonts w:ascii="Times New Roman" w:eastAsia="Times New Roman" w:hAnsi="Times New Roman" w:cs="Times New Roman"/>
+        </w:rPr>
+        <w:t>disabled_user: view that is always redirected to when the user has been manually disabled for missing too many scheduled meals. Should otherwise never be reachable.</w:t>
       </w:r>
     </w:p>
     <w:p>
@@ -2532,28 +2236,251 @@
           <w:sz w:val="22"/>
           <w:shd w:val="clear" w:color="auto" w:fill="FFFFFF"/>
         </w:rPr>
+        <w:t>src</w:t>
+      </w:r>
+      <w:r>
+        <w:rPr>
+          <w:rFonts w:ascii="Courier" w:hAnsi="Courier" w:cs="Times New Roman"/>
+          <w:color w:val="000000"/>
+          <w:sz w:val="22"/>
+          <w:shd w:val="clear" w:color="auto" w:fill="FFFFFF"/>
+        </w:rPr>
+        <w:t>/mealmatcher_app/urls.py</w:t>
+      </w:r>
+      <w:r>
+        <w:rPr>
+          <w:rFonts w:ascii="Times New Roman" w:eastAsia="Times New Roman" w:hAnsi="Times New Roman" w:cs="Times New Roman"/>
+        </w:rPr>
+        <w:t xml:space="preserve"> for which URLs are mapped to which view.</w:t>
+      </w:r>
+      <w:r>
+        <w:rPr>
+          <w:rFonts w:ascii="Times New Roman" w:eastAsia="Times New Roman" w:hAnsi="Times New Roman" w:cs="Times New Roman"/>
+        </w:rPr>
+        <w:t xml:space="preserve"> See </w:t>
+      </w:r>
+      <w:r>
+        <w:rPr>
+          <w:rFonts w:ascii="Courier" w:hAnsi="Courier" w:cs="Times New Roman"/>
+          <w:color w:val="000000"/>
+          <w:sz w:val="22"/>
+          <w:shd w:val="clear" w:color="auto" w:fill="FFFFFF"/>
+        </w:rPr>
+        <w:t>src</w:t>
+      </w:r>
+      <w:r>
+        <w:rPr>
+          <w:rFonts w:ascii="Courier" w:hAnsi="Courier" w:cs="Times New Roman"/>
+          <w:color w:val="000000"/>
+          <w:sz w:val="22"/>
+          <w:shd w:val="clear" w:color="auto" w:fill="FFFFFF"/>
+        </w:rPr>
+        <w:t>/mealmatcher_app/forms.py</w:t>
+      </w:r>
+      <w:r>
+        <w:rPr>
+          <w:rFonts w:ascii="Times New Roman" w:eastAsia="Times New Roman" w:hAnsi="Times New Roman" w:cs="Times New Roman"/>
+        </w:rPr>
+        <w:t xml:space="preserve"> for how the forms work.</w:t>
+      </w:r>
+    </w:p>
+    <w:p>
+      <w:pPr>
+        <w:rPr>
+          <w:rFonts w:ascii="Times New Roman" w:eastAsia="Times New Roman" w:hAnsi="Times New Roman" w:cs="Times New Roman"/>
+        </w:rPr>
+      </w:pPr>
+    </w:p>
+    <w:p>
+      <w:pPr>
+        <w:rPr>
+          <w:rFonts w:ascii="Times New Roman" w:eastAsia="Times New Roman" w:hAnsi="Times New Roman" w:cs="Times New Roman"/>
+          <w:i/>
+        </w:rPr>
+      </w:pPr>
+      <w:r>
+        <w:rPr>
+          <w:rFonts w:ascii="Times New Roman" w:eastAsia="Times New Roman" w:hAnsi="Times New Roman" w:cs="Times New Roman"/>
+          <w:i/>
+        </w:rPr>
+        <w:t>Templates</w:t>
+      </w:r>
+    </w:p>
+    <w:p>
+      <w:pPr>
+        <w:rPr>
+          <w:rFonts w:ascii="Courier" w:eastAsia="Times New Roman" w:hAnsi="Courier" w:cs="Times New Roman"/>
+        </w:rPr>
+      </w:pPr>
+      <w:r>
+        <w:rPr>
+          <w:rFonts w:ascii="Times New Roman" w:eastAsia="Times New Roman" w:hAnsi="Times New Roman" w:cs="Times New Roman"/>
+        </w:rPr>
+        <w:t xml:space="preserve">Django templates are the viewed pages. </w:t>
+      </w:r>
+      <w:r>
+        <w:rPr>
+          <w:rFonts w:ascii="Times New Roman" w:hAnsi="Times New Roman" w:cs="Times New Roman"/>
+          <w:color w:val="000000"/>
+          <w:shd w:val="clear" w:color="auto" w:fill="FFFFFF"/>
+        </w:rPr>
+        <w:t xml:space="preserve">CLNDR.js and Underscore.js generate the calendar Open Meals portion of the Find a Meal page, and Moment.js is used for operations on datetime objects in the Create a Meal form. Bootbox.js provides the popups on the site, and jQuery.scrollTo.js handles automated scrolling. </w:t>
+      </w:r>
+      <w:r>
+        <w:rPr>
+          <w:rFonts w:ascii="Times New Roman" w:hAnsi="Times New Roman" w:cs="Times New Roman"/>
+          <w:color w:val="000000"/>
+          <w:shd w:val="clear" w:color="auto" w:fill="FFFFFF"/>
+        </w:rPr>
+        <w:t xml:space="preserve">Specific templates are all located under </w:t>
+      </w:r>
+      <w:r>
+        <w:rPr>
+          <w:rFonts w:ascii="Courier" w:hAnsi="Courier" w:cs="Times New Roman"/>
+          <w:color w:val="000000"/>
+          <w:sz w:val="22"/>
+          <w:shd w:val="clear" w:color="auto" w:fill="FFFFFF"/>
+        </w:rPr>
+        <w:t>src</w:t>
+      </w:r>
+      <w:r>
+        <w:rPr>
+          <w:rFonts w:ascii="Courier" w:hAnsi="Courier" w:cs="Times New Roman"/>
+          <w:color w:val="000000"/>
+          <w:sz w:val="22"/>
+          <w:shd w:val="clear" w:color="auto" w:fill="FFFFFF"/>
+        </w:rPr>
+        <w:t>/templates/mealmatcher_app</w:t>
+      </w:r>
+    </w:p>
+    <w:p>
+      <w:pPr>
+        <w:ind w:firstLine="720"/>
+        <w:rPr>
+          <w:rFonts w:ascii="Times New Roman" w:hAnsi="Times New Roman" w:cs="Times New Roman"/>
+          <w:color w:val="000000"/>
+          <w:shd w:val="clear" w:color="auto" w:fill="FFFFFF"/>
+        </w:rPr>
+      </w:pPr>
+    </w:p>
+    <w:p>
+      <w:pPr>
+        <w:rPr>
+          <w:rFonts w:ascii="Times New Roman" w:hAnsi="Times New Roman" w:cs="Times New Roman"/>
+          <w:b/>
+        </w:rPr>
+      </w:pPr>
+      <w:r>
+        <w:rPr>
+          <w:rFonts w:ascii="Times New Roman" w:hAnsi="Times New Roman" w:cs="Times New Roman"/>
+          <w:b/>
+        </w:rPr>
+        <w:t xml:space="preserve">Code Organization </w:t>
+      </w:r>
+    </w:p>
+    <w:p>
+      <w:pPr>
+        <w:rPr>
+          <w:rFonts w:ascii="Times New Roman" w:hAnsi="Times New Roman" w:cs="Times New Roman"/>
+          <w:b/>
+        </w:rPr>
+      </w:pPr>
+    </w:p>
+    <w:p>
+      <w:pPr>
+        <w:rPr>
+          <w:rFonts w:ascii="Times New Roman" w:hAnsi="Times New Roman" w:cs="Times New Roman"/>
+          <w:color w:val="000000"/>
+          <w:shd w:val="clear" w:color="auto" w:fill="FFFFFF"/>
+        </w:rPr>
+      </w:pPr>
+      <w:r>
+        <w:rPr>
+          <w:rFonts w:ascii="Times New Roman" w:hAnsi="Times New Roman" w:cs="Times New Roman"/>
+          <w:color w:val="000000"/>
+          <w:shd w:val="clear" w:color="auto" w:fill="FFFFFF"/>
+        </w:rPr>
+        <w:t xml:space="preserve">All source code for our project is found in the main </w:t>
+      </w:r>
+      <w:r>
+        <w:rPr>
+          <w:rFonts w:ascii="Courier" w:hAnsi="Courier" w:cs="Times New Roman"/>
+          <w:color w:val="000000"/>
+          <w:sz w:val="22"/>
+          <w:shd w:val="clear" w:color="auto" w:fill="FFFFFF"/>
+        </w:rPr>
         <w:t>mealmatcher_project</w:t>
       </w:r>
       <w:r>
         <w:rPr>
+          <w:rFonts w:ascii="Times New Roman" w:hAnsi="Times New Roman" w:cs="Times New Roman"/>
+          <w:color w:val="000000"/>
+          <w:shd w:val="clear" w:color="auto" w:fill="FFFFFF"/>
+        </w:rPr>
+        <w:t xml:space="preserve"> </w:t>
+      </w:r>
+      <w:r>
+        <w:rPr>
+          <w:rFonts w:ascii="Times New Roman" w:hAnsi="Times New Roman" w:cs="Times New Roman"/>
+          <w:color w:val="000000"/>
+          <w:shd w:val="clear" w:color="auto" w:fill="FFFFFF"/>
+        </w:rPr>
+        <w:t>directory</w:t>
+      </w:r>
+      <w:r>
+        <w:rPr>
+          <w:rFonts w:ascii="Times New Roman" w:hAnsi="Times New Roman" w:cs="Times New Roman"/>
+          <w:color w:val="000000"/>
+          <w:shd w:val="clear" w:color="auto" w:fill="FFFFFF"/>
+        </w:rPr>
+        <w:t xml:space="preserve">. </w:t>
+      </w:r>
+      <w:r>
+        <w:rPr>
+          <w:rFonts w:ascii="Times New Roman" w:hAnsi="Times New Roman" w:cs="Times New Roman"/>
+          <w:color w:val="000000"/>
+          <w:shd w:val="clear" w:color="auto" w:fill="FFFFFF"/>
+        </w:rPr>
+        <w:t>This includes</w:t>
+      </w:r>
+      <w:r>
+        <w:rPr>
+          <w:rFonts w:ascii="Times New Roman" w:hAnsi="Times New Roman" w:cs="Times New Roman"/>
+          <w:color w:val="000000"/>
+          <w:shd w:val="clear" w:color="auto" w:fill="FFFFFF"/>
+        </w:rPr>
+        <w:t xml:space="preserve"> manage.py</w:t>
+      </w:r>
+      <w:r>
+        <w:rPr>
+          <w:rFonts w:ascii="Times New Roman" w:hAnsi="Times New Roman" w:cs="Times New Roman"/>
+          <w:color w:val="000000"/>
+          <w:shd w:val="clear" w:color="auto" w:fill="FFFFFF"/>
+        </w:rPr>
+        <w:t xml:space="preserve"> which allows for starting the server, the shell, making migrations, etc.</w:t>
+      </w:r>
+    </w:p>
+    <w:p>
+      <w:pPr>
+        <w:rPr>
+          <w:rFonts w:ascii="Times New Roman" w:hAnsi="Times New Roman" w:cs="Times New Roman"/>
+        </w:rPr>
+      </w:pPr>
+    </w:p>
+    <w:p>
+      <w:pPr>
+        <w:rPr>
+          <w:rFonts w:ascii="Times New Roman" w:hAnsi="Times New Roman" w:cs="Times New Roman"/>
+        </w:rPr>
+      </w:pPr>
+      <w:r>
+        <w:rPr>
           <w:rFonts w:ascii="Courier" w:hAnsi="Courier" w:cs="Times New Roman"/>
           <w:color w:val="000000"/>
           <w:sz w:val="22"/>
           <w:shd w:val="clear" w:color="auto" w:fill="FFFFFF"/>
         </w:rPr>
-        <w:t>/mealmatcher_app/urls.py</w:t>
-      </w:r>
-      <w:r>
-        <w:rPr>
-          <w:rFonts w:ascii="Times New Roman" w:eastAsia="Times New Roman" w:hAnsi="Times New Roman" w:cs="Times New Roman"/>
-        </w:rPr>
-        <w:t xml:space="preserve"> for which URLs are mapped to which view.</w:t>
-      </w:r>
-      <w:r>
-        <w:rPr>
-          <w:rFonts w:ascii="Times New Roman" w:eastAsia="Times New Roman" w:hAnsi="Times New Roman" w:cs="Times New Roman"/>
-        </w:rPr>
-        <w:t xml:space="preserve"> See </w:t>
+        <w:t>src</w:t>
       </w:r>
       <w:r>
         <w:rPr>
@@ -2562,8 +2489,48 @@
           <w:sz w:val="22"/>
           <w:shd w:val="clear" w:color="auto" w:fill="FFFFFF"/>
         </w:rPr>
-        <w:t>mealmatcher_project</w:t>
-      </w:r>
+        <w:t>/templates/mealmatcher_app</w:t>
+      </w:r>
+      <w:r>
+        <w:rPr>
+          <w:rFonts w:ascii="Times New Roman" w:hAnsi="Times New Roman" w:cs="Times New Roman"/>
+          <w:color w:val="000000"/>
+          <w:sz w:val="22"/>
+          <w:shd w:val="clear" w:color="auto" w:fill="FFFFFF"/>
+        </w:rPr>
+        <w:t xml:space="preserve"> </w:t>
+      </w:r>
+      <w:r>
+        <w:rPr>
+          <w:rFonts w:ascii="Times New Roman" w:hAnsi="Times New Roman" w:cs="Times New Roman"/>
+          <w:color w:val="000000"/>
+          <w:shd w:val="clear" w:color="auto" w:fill="FFFFFF"/>
+        </w:rPr>
+        <w:t xml:space="preserve">contains all the HTML files </w:t>
+      </w:r>
+      <w:r>
+        <w:rPr>
+          <w:rFonts w:ascii="Times New Roman" w:hAnsi="Times New Roman" w:cs="Times New Roman"/>
+          <w:color w:val="000000"/>
+          <w:shd w:val="clear" w:color="auto" w:fill="FFFFFF"/>
+        </w:rPr>
+        <w:t xml:space="preserve">(templates) </w:t>
+      </w:r>
+      <w:r>
+        <w:rPr>
+          <w:rFonts w:ascii="Times New Roman" w:hAnsi="Times New Roman" w:cs="Times New Roman"/>
+          <w:color w:val="000000"/>
+          <w:shd w:val="clear" w:color="auto" w:fill="FFFFFF"/>
+        </w:rPr>
+        <w:t>corresponding to each web page.</w:t>
+      </w:r>
+    </w:p>
+    <w:p>
+      <w:pPr>
+        <w:rPr>
+          <w:rFonts w:ascii="Times New Roman" w:hAnsi="Times New Roman" w:cs="Times New Roman"/>
+        </w:rPr>
+      </w:pPr>
       <w:r>
         <w:rPr>
           <w:rFonts w:ascii="Courier" w:hAnsi="Courier" w:cs="Times New Roman"/>
@@ -2571,84 +2538,8 @@
           <w:sz w:val="22"/>
           <w:shd w:val="clear" w:color="auto" w:fill="FFFFFF"/>
         </w:rPr>
-        <w:t>/mealmatcher_app/forms.py</w:t>
-      </w:r>
-      <w:r>
-        <w:rPr>
-          <w:rFonts w:ascii="Times New Roman" w:eastAsia="Times New Roman" w:hAnsi="Times New Roman" w:cs="Times New Roman"/>
-        </w:rPr>
-        <w:t xml:space="preserve"> for how the forms work.</w:t>
-      </w:r>
-    </w:p>
-    <w:p>
-      <w:pPr>
-        <w:rPr>
-          <w:rFonts w:ascii="Times New Roman" w:eastAsia="Times New Roman" w:hAnsi="Times New Roman" w:cs="Times New Roman"/>
-        </w:rPr>
-      </w:pPr>
-    </w:p>
-    <w:p>
-      <w:pPr>
-        <w:rPr>
-          <w:rFonts w:ascii="Times New Roman" w:eastAsia="Times New Roman" w:hAnsi="Times New Roman" w:cs="Times New Roman"/>
-          <w:i/>
-        </w:rPr>
-      </w:pPr>
-      <w:r>
-        <w:rPr>
-          <w:rFonts w:ascii="Times New Roman" w:eastAsia="Times New Roman" w:hAnsi="Times New Roman" w:cs="Times New Roman"/>
-          <w:i/>
-        </w:rPr>
-        <w:t>Templates</w:t>
-      </w:r>
-    </w:p>
-    <w:p>
-      <w:pPr>
-        <w:rPr>
-          <w:rFonts w:ascii="Courier" w:eastAsia="Times New Roman" w:hAnsi="Courier" w:cs="Times New Roman"/>
-        </w:rPr>
-      </w:pPr>
-      <w:r>
-        <w:rPr>
-          <w:rFonts w:ascii="Times New Roman" w:eastAsia="Times New Roman" w:hAnsi="Times New Roman" w:cs="Times New Roman"/>
-        </w:rPr>
-        <w:t xml:space="preserve">Django templates are the viewed pages. </w:t>
-      </w:r>
-      <w:r>
-        <w:rPr>
-          <w:rFonts w:ascii="Times New Roman" w:hAnsi="Times New Roman" w:cs="Times New Roman"/>
-          <w:color w:val="000000"/>
-          <w:shd w:val="clear" w:color="auto" w:fill="FFFFFF"/>
-        </w:rPr>
-        <w:t xml:space="preserve">CLNDR.js and Underscore.js generate the calendar Open Meals portion of the Find a Meal page, and Moment.js is used for operations on </w:t>
-      </w:r>
-      <w:proofErr w:type="spellStart"/>
-      <w:r>
-        <w:rPr>
-          <w:rFonts w:ascii="Times New Roman" w:hAnsi="Times New Roman" w:cs="Times New Roman"/>
-          <w:color w:val="000000"/>
-          <w:shd w:val="clear" w:color="auto" w:fill="FFFFFF"/>
-        </w:rPr>
-        <w:t>datetime</w:t>
-      </w:r>
-      <w:proofErr w:type="spellEnd"/>
-      <w:r>
-        <w:rPr>
-          <w:rFonts w:ascii="Times New Roman" w:hAnsi="Times New Roman" w:cs="Times New Roman"/>
-          <w:color w:val="000000"/>
-          <w:shd w:val="clear" w:color="auto" w:fill="FFFFFF"/>
-        </w:rPr>
-        <w:t xml:space="preserve"> objects in the Create a Meal form. Bootbox.js provides the popups on the site, and jQuery.scrollTo.js handles automated scrolling. </w:t>
-      </w:r>
-      <w:r>
-        <w:rPr>
-          <w:rFonts w:ascii="Times New Roman" w:hAnsi="Times New Roman" w:cs="Times New Roman"/>
-          <w:color w:val="000000"/>
-          <w:shd w:val="clear" w:color="auto" w:fill="FFFFFF"/>
-        </w:rPr>
-        <w:t xml:space="preserve">Specific templates are all located under </w:t>
-      </w:r>
-      <w:proofErr w:type="spellStart"/>
+        <w:t>src</w:t>
+      </w:r>
       <w:r>
         <w:rPr>
           <w:rFonts w:ascii="Courier" w:hAnsi="Courier" w:cs="Times New Roman"/>
@@ -2656,9 +2547,88 @@
           <w:sz w:val="22"/>
           <w:shd w:val="clear" w:color="auto" w:fill="FFFFFF"/>
         </w:rPr>
-        <w:t>mealmatcher_project</w:t>
-      </w:r>
-      <w:proofErr w:type="spellEnd"/>
+        <w:t>/static</w:t>
+      </w:r>
+      <w:r>
+        <w:rPr>
+          <w:rFonts w:ascii="Times New Roman" w:hAnsi="Times New Roman" w:cs="Times New Roman"/>
+          <w:color w:val="000000"/>
+          <w:sz w:val="22"/>
+          <w:shd w:val="clear" w:color="auto" w:fill="FFFFFF"/>
+        </w:rPr>
+        <w:t xml:space="preserve"> </w:t>
+      </w:r>
+      <w:r>
+        <w:rPr>
+          <w:rFonts w:ascii="Times New Roman" w:hAnsi="Times New Roman" w:cs="Times New Roman"/>
+          <w:color w:val="000000"/>
+          <w:shd w:val="clear" w:color="auto" w:fill="FFFFFF"/>
+        </w:rPr>
+        <w:t xml:space="preserve">contains </w:t>
+      </w:r>
+      <w:r>
+        <w:rPr>
+          <w:rFonts w:ascii="Times New Roman" w:hAnsi="Times New Roman" w:cs="Times New Roman"/>
+          <w:color w:val="000000"/>
+          <w:shd w:val="clear" w:color="auto" w:fill="FFFFFF"/>
+        </w:rPr>
+        <w:t>sub-directories</w:t>
+      </w:r>
+      <w:r>
+        <w:rPr>
+          <w:rFonts w:ascii="Times New Roman" w:hAnsi="Times New Roman" w:cs="Times New Roman"/>
+          <w:color w:val="000000"/>
+          <w:shd w:val="clear" w:color="auto" w:fill="FFFFFF"/>
+        </w:rPr>
+        <w:t xml:space="preserve"> for the CSS files</w:t>
+      </w:r>
+      <w:r>
+        <w:rPr>
+          <w:rFonts w:ascii="Times New Roman" w:hAnsi="Times New Roman" w:cs="Times New Roman"/>
+          <w:color w:val="000000"/>
+          <w:shd w:val="clear" w:color="auto" w:fill="FFFFFF"/>
+        </w:rPr>
+        <w:t>, fonts</w:t>
+      </w:r>
+      <w:r>
+        <w:rPr>
+          <w:rFonts w:ascii="Times New Roman" w:hAnsi="Times New Roman" w:cs="Times New Roman"/>
+          <w:color w:val="000000"/>
+          <w:shd w:val="clear" w:color="auto" w:fill="FFFFFF"/>
+        </w:rPr>
+        <w:t xml:space="preserve">, </w:t>
+      </w:r>
+      <w:r>
+        <w:rPr>
+          <w:rFonts w:ascii="Times New Roman" w:hAnsi="Times New Roman" w:cs="Times New Roman"/>
+          <w:color w:val="000000"/>
+          <w:shd w:val="clear" w:color="auto" w:fill="FFFFFF"/>
+        </w:rPr>
+        <w:t>images</w:t>
+      </w:r>
+      <w:r>
+        <w:rPr>
+          <w:rFonts w:ascii="Times New Roman" w:hAnsi="Times New Roman" w:cs="Times New Roman"/>
+          <w:color w:val="000000"/>
+          <w:shd w:val="clear" w:color="auto" w:fill="FFFFFF"/>
+        </w:rPr>
+        <w:t>, and JavaScript libraries</w:t>
+      </w:r>
+      <w:r>
+        <w:rPr>
+          <w:rFonts w:ascii="Times New Roman" w:hAnsi="Times New Roman" w:cs="Times New Roman"/>
+          <w:color w:val="000000"/>
+          <w:shd w:val="clear" w:color="auto" w:fill="FFFFFF"/>
+        </w:rPr>
+        <w:t>.</w:t>
+      </w:r>
+    </w:p>
+    <w:p>
+      <w:pPr>
+        <w:rPr>
+          <w:rFonts w:ascii="Times New Roman" w:hAnsi="Times New Roman" w:cs="Times New Roman"/>
+        </w:rPr>
+      </w:pPr>
       <w:r>
         <w:rPr>
           <w:rFonts w:ascii="Courier" w:hAnsi="Courier" w:cs="Times New Roman"/>
@@ -2666,9 +2636,8 @@
           <w:sz w:val="22"/>
           <w:shd w:val="clear" w:color="auto" w:fill="FFFFFF"/>
         </w:rPr>
-        <w:t>/templates/</w:t>
-      </w:r>
-      <w:proofErr w:type="spellStart"/>
+        <w:t>src</w:t>
+      </w:r>
       <w:r>
         <w:rPr>
           <w:rFonts w:ascii="Courier" w:hAnsi="Courier" w:cs="Times New Roman"/>
@@ -2676,52 +2645,58 @@
           <w:sz w:val="22"/>
           <w:shd w:val="clear" w:color="auto" w:fill="FFFFFF"/>
         </w:rPr>
-        <w:t>mealmatcher_app</w:t>
-      </w:r>
-      <w:proofErr w:type="spellEnd"/>
-    </w:p>
-    <w:p>
-      <w:pPr>
-        <w:ind w:firstLine="720"/>
-        <w:rPr>
-          <w:rFonts w:ascii="Times New Roman" w:hAnsi="Times New Roman" w:cs="Times New Roman"/>
-          <w:color w:val="000000"/>
-          <w:shd w:val="clear" w:color="auto" w:fill="FFFFFF"/>
-        </w:rPr>
-      </w:pPr>
-    </w:p>
-    <w:p>
-      <w:pPr>
-        <w:rPr>
-          <w:rFonts w:ascii="Times New Roman" w:hAnsi="Times New Roman" w:cs="Times New Roman"/>
-          <w:b/>
-        </w:rPr>
-      </w:pPr>
-      <w:r>
-        <w:rPr>
-          <w:rFonts w:ascii="Times New Roman" w:hAnsi="Times New Roman" w:cs="Times New Roman"/>
-          <w:b/>
-        </w:rPr>
-        <w:t xml:space="preserve">Code Organization </w:t>
-      </w:r>
-    </w:p>
-    <w:p>
-      <w:pPr>
-        <w:rPr>
-          <w:rFonts w:ascii="Times New Roman" w:hAnsi="Times New Roman" w:cs="Times New Roman"/>
-          <w:color w:val="000000"/>
-          <w:shd w:val="clear" w:color="auto" w:fill="FFFFFF"/>
-        </w:rPr>
-      </w:pPr>
-      <w:r>
-        <w:rPr>
-          <w:rFonts w:ascii="Times New Roman" w:hAnsi="Times New Roman" w:cs="Times New Roman"/>
-          <w:color w:val="000000"/>
-          <w:shd w:val="clear" w:color="auto" w:fill="FFFFFF"/>
-        </w:rPr>
-        <w:t xml:space="preserve">All source code for our project is found in the main </w:t>
-      </w:r>
-      <w:proofErr w:type="spellStart"/>
+        <w:t>/mealmatcher_project</w:t>
+      </w:r>
+      <w:r>
+        <w:rPr>
+          <w:rFonts w:ascii="Times New Roman" w:hAnsi="Times New Roman" w:cs="Times New Roman"/>
+          <w:color w:val="000000"/>
+          <w:sz w:val="22"/>
+          <w:shd w:val="clear" w:color="auto" w:fill="FFFFFF"/>
+        </w:rPr>
+        <w:t xml:space="preserve"> </w:t>
+      </w:r>
+      <w:r>
+        <w:rPr>
+          <w:rFonts w:ascii="Times New Roman" w:hAnsi="Times New Roman" w:cs="Times New Roman"/>
+          <w:color w:val="000000"/>
+          <w:shd w:val="clear" w:color="auto" w:fill="FFFFFF"/>
+        </w:rPr>
+        <w:t xml:space="preserve">includes Python files for the </w:t>
+      </w:r>
+      <w:r>
+        <w:rPr>
+          <w:rFonts w:ascii="Times New Roman" w:hAnsi="Times New Roman" w:cs="Times New Roman"/>
+          <w:color w:val="000000"/>
+          <w:shd w:val="clear" w:color="auto" w:fill="FFFFFF"/>
+        </w:rPr>
+        <w:t xml:space="preserve">Django site </w:t>
+      </w:r>
+      <w:r>
+        <w:rPr>
+          <w:rFonts w:ascii="Times New Roman" w:hAnsi="Times New Roman" w:cs="Times New Roman"/>
+          <w:color w:val="000000"/>
+          <w:shd w:val="clear" w:color="auto" w:fill="FFFFFF"/>
+        </w:rPr>
+        <w:t>settings</w:t>
+      </w:r>
+      <w:r>
+        <w:rPr>
+          <w:rFonts w:ascii="Times New Roman" w:hAnsi="Times New Roman" w:cs="Times New Roman"/>
+          <w:color w:val="000000"/>
+          <w:shd w:val="clear" w:color="auto" w:fill="FFFFFF"/>
+        </w:rPr>
+        <w:t xml:space="preserve"> and the urls.py there links to the urls.py of mealmatcher_app.</w:t>
+      </w:r>
+    </w:p>
+    <w:p>
+      <w:pPr>
+        <w:rPr>
+          <w:rFonts w:ascii="Times New Roman" w:hAnsi="Times New Roman" w:cs="Times New Roman"/>
+          <w:color w:val="000000"/>
+          <w:shd w:val="clear" w:color="auto" w:fill="FFFFFF"/>
+        </w:rPr>
+      </w:pPr>
       <w:r>
         <w:rPr>
           <w:rFonts w:ascii="Courier" w:hAnsi="Courier" w:cs="Times New Roman"/>
@@ -2729,13 +2704,22 @@
           <w:sz w:val="22"/>
           <w:shd w:val="clear" w:color="auto" w:fill="FFFFFF"/>
         </w:rPr>
-        <w:t>mealmatcher_project</w:t>
-      </w:r>
-      <w:proofErr w:type="spellEnd"/>
-      <w:r>
-        <w:rPr>
-          <w:rFonts w:ascii="Times New Roman" w:hAnsi="Times New Roman" w:cs="Times New Roman"/>
-          <w:color w:val="000000"/>
+        <w:t>src</w:t>
+      </w:r>
+      <w:r>
+        <w:rPr>
+          <w:rFonts w:ascii="Courier" w:hAnsi="Courier" w:cs="Times New Roman"/>
+          <w:color w:val="000000"/>
+          <w:sz w:val="22"/>
+          <w:shd w:val="clear" w:color="auto" w:fill="FFFFFF"/>
+        </w:rPr>
+        <w:t>/mealmatcher_app</w:t>
+      </w:r>
+      <w:r>
+        <w:rPr>
+          <w:rFonts w:ascii="Times New Roman" w:hAnsi="Times New Roman" w:cs="Times New Roman"/>
+          <w:color w:val="000000"/>
+          <w:sz w:val="22"/>
           <w:shd w:val="clear" w:color="auto" w:fill="FFFFFF"/>
         </w:rPr>
         <w:t xml:space="preserve"> </w:t>
@@ -2746,207 +2730,15 @@
           <w:color w:val="000000"/>
           <w:shd w:val="clear" w:color="auto" w:fill="FFFFFF"/>
         </w:rPr>
-        <w:t>directory</w:t>
-      </w:r>
-      <w:r>
-        <w:rPr>
-          <w:rFonts w:ascii="Times New Roman" w:hAnsi="Times New Roman" w:cs="Times New Roman"/>
-          <w:color w:val="000000"/>
-          <w:shd w:val="clear" w:color="auto" w:fill="FFFFFF"/>
-        </w:rPr>
-        <w:t xml:space="preserve">. </w:t>
-      </w:r>
-      <w:r>
-        <w:rPr>
-          <w:rFonts w:ascii="Times New Roman" w:hAnsi="Times New Roman" w:cs="Times New Roman"/>
-          <w:color w:val="000000"/>
-          <w:shd w:val="clear" w:color="auto" w:fill="FFFFFF"/>
-        </w:rPr>
-        <w:t>This includes</w:t>
-      </w:r>
-      <w:r>
-        <w:rPr>
-          <w:rFonts w:ascii="Times New Roman" w:hAnsi="Times New Roman" w:cs="Times New Roman"/>
-          <w:color w:val="000000"/>
-          <w:shd w:val="clear" w:color="auto" w:fill="FFFFFF"/>
-        </w:rPr>
-        <w:t xml:space="preserve"> manage.py</w:t>
-      </w:r>
-      <w:r>
-        <w:rPr>
-          <w:rFonts w:ascii="Times New Roman" w:hAnsi="Times New Roman" w:cs="Times New Roman"/>
-          <w:color w:val="000000"/>
-          <w:shd w:val="clear" w:color="auto" w:fill="FFFFFF"/>
-        </w:rPr>
-        <w:t xml:space="preserve"> which allows for starting the server, the shell, making migrations, etc.</w:t>
-      </w:r>
-    </w:p>
-    <w:p>
-      <w:pPr>
-        <w:rPr>
-          <w:rFonts w:ascii="Times New Roman" w:hAnsi="Times New Roman" w:cs="Times New Roman"/>
-        </w:rPr>
-      </w:pPr>
-    </w:p>
-    <w:p>
-      <w:pPr>
-        <w:rPr>
-          <w:rFonts w:ascii="Times New Roman" w:hAnsi="Times New Roman" w:cs="Times New Roman"/>
-        </w:rPr>
-      </w:pPr>
-      <w:proofErr w:type="spellStart"/>
-      <w:proofErr w:type="gramStart"/>
-      <w:r>
-        <w:rPr>
-          <w:rFonts w:ascii="Courier" w:hAnsi="Courier" w:cs="Times New Roman"/>
-          <w:color w:val="000000"/>
-          <w:sz w:val="22"/>
-          <w:shd w:val="clear" w:color="auto" w:fill="FFFFFF"/>
-        </w:rPr>
-        <w:t>mealmatcher</w:t>
-      </w:r>
-      <w:proofErr w:type="gramEnd"/>
-      <w:r>
-        <w:rPr>
-          <w:rFonts w:ascii="Courier" w:hAnsi="Courier" w:cs="Times New Roman"/>
-          <w:color w:val="000000"/>
-          <w:sz w:val="22"/>
-          <w:shd w:val="clear" w:color="auto" w:fill="FFFFFF"/>
-        </w:rPr>
-        <w:t>_project</w:t>
-      </w:r>
-      <w:proofErr w:type="spellEnd"/>
-      <w:r>
-        <w:rPr>
-          <w:rFonts w:ascii="Courier" w:hAnsi="Courier" w:cs="Times New Roman"/>
-          <w:color w:val="000000"/>
-          <w:sz w:val="22"/>
-          <w:shd w:val="clear" w:color="auto" w:fill="FFFFFF"/>
-        </w:rPr>
-        <w:t>/templates/</w:t>
-      </w:r>
-      <w:proofErr w:type="spellStart"/>
-      <w:r>
-        <w:rPr>
-          <w:rFonts w:ascii="Courier" w:hAnsi="Courier" w:cs="Times New Roman"/>
-          <w:color w:val="000000"/>
-          <w:sz w:val="22"/>
-          <w:shd w:val="clear" w:color="auto" w:fill="FFFFFF"/>
-        </w:rPr>
-        <w:t>mealmatcher_app</w:t>
-      </w:r>
-      <w:proofErr w:type="spellEnd"/>
-      <w:r>
-        <w:rPr>
-          <w:rFonts w:ascii="Times New Roman" w:hAnsi="Times New Roman" w:cs="Times New Roman"/>
-          <w:color w:val="000000"/>
-          <w:sz w:val="22"/>
-          <w:shd w:val="clear" w:color="auto" w:fill="FFFFFF"/>
-        </w:rPr>
-        <w:t xml:space="preserve"> </w:t>
-      </w:r>
-      <w:r>
-        <w:rPr>
-          <w:rFonts w:ascii="Times New Roman" w:hAnsi="Times New Roman" w:cs="Times New Roman"/>
-          <w:color w:val="000000"/>
-          <w:shd w:val="clear" w:color="auto" w:fill="FFFFFF"/>
-        </w:rPr>
-        <w:t xml:space="preserve">contains all the HTML files </w:t>
-      </w:r>
-      <w:r>
-        <w:rPr>
-          <w:rFonts w:ascii="Times New Roman" w:hAnsi="Times New Roman" w:cs="Times New Roman"/>
-          <w:color w:val="000000"/>
-          <w:shd w:val="clear" w:color="auto" w:fill="FFFFFF"/>
-        </w:rPr>
-        <w:t xml:space="preserve">(templates) </w:t>
-      </w:r>
-      <w:r>
-        <w:rPr>
-          <w:rFonts w:ascii="Times New Roman" w:hAnsi="Times New Roman" w:cs="Times New Roman"/>
-          <w:color w:val="000000"/>
-          <w:shd w:val="clear" w:color="auto" w:fill="FFFFFF"/>
-        </w:rPr>
-        <w:t>corresponding to each web page.</w:t>
-      </w:r>
-    </w:p>
-    <w:p>
-      <w:pPr>
-        <w:rPr>
-          <w:rFonts w:ascii="Times New Roman" w:hAnsi="Times New Roman" w:cs="Times New Roman"/>
-        </w:rPr>
-      </w:pPr>
-      <w:proofErr w:type="spellStart"/>
-      <w:proofErr w:type="gramStart"/>
-      <w:r>
-        <w:rPr>
-          <w:rFonts w:ascii="Courier" w:hAnsi="Courier" w:cs="Times New Roman"/>
-          <w:color w:val="000000"/>
-          <w:sz w:val="22"/>
-          <w:shd w:val="clear" w:color="auto" w:fill="FFFFFF"/>
-        </w:rPr>
-        <w:t>mealmatcher</w:t>
-      </w:r>
-      <w:proofErr w:type="gramEnd"/>
-      <w:r>
-        <w:rPr>
-          <w:rFonts w:ascii="Courier" w:hAnsi="Courier" w:cs="Times New Roman"/>
-          <w:color w:val="000000"/>
-          <w:sz w:val="22"/>
-          <w:shd w:val="clear" w:color="auto" w:fill="FFFFFF"/>
-        </w:rPr>
-        <w:t>_project</w:t>
-      </w:r>
-      <w:proofErr w:type="spellEnd"/>
-      <w:r>
-        <w:rPr>
-          <w:rFonts w:ascii="Courier" w:hAnsi="Courier" w:cs="Times New Roman"/>
-          <w:color w:val="000000"/>
-          <w:sz w:val="22"/>
-          <w:shd w:val="clear" w:color="auto" w:fill="FFFFFF"/>
-        </w:rPr>
-        <w:t>/static</w:t>
-      </w:r>
-      <w:r>
-        <w:rPr>
-          <w:rFonts w:ascii="Times New Roman" w:hAnsi="Times New Roman" w:cs="Times New Roman"/>
-          <w:color w:val="000000"/>
-          <w:sz w:val="22"/>
-          <w:shd w:val="clear" w:color="auto" w:fill="FFFFFF"/>
-        </w:rPr>
-        <w:t xml:space="preserve"> </w:t>
-      </w:r>
-      <w:r>
-        <w:rPr>
-          <w:rFonts w:ascii="Times New Roman" w:hAnsi="Times New Roman" w:cs="Times New Roman"/>
-          <w:color w:val="000000"/>
-          <w:shd w:val="clear" w:color="auto" w:fill="FFFFFF"/>
-        </w:rPr>
-        <w:t xml:space="preserve">contains </w:t>
-      </w:r>
-      <w:r>
-        <w:rPr>
-          <w:rFonts w:ascii="Times New Roman" w:hAnsi="Times New Roman" w:cs="Times New Roman"/>
-          <w:color w:val="000000"/>
-          <w:shd w:val="clear" w:color="auto" w:fill="FFFFFF"/>
-        </w:rPr>
-        <w:t>sub-directories</w:t>
-      </w:r>
-      <w:r>
-        <w:rPr>
-          <w:rFonts w:ascii="Times New Roman" w:hAnsi="Times New Roman" w:cs="Times New Roman"/>
-          <w:color w:val="000000"/>
-          <w:shd w:val="clear" w:color="auto" w:fill="FFFFFF"/>
-        </w:rPr>
-        <w:t xml:space="preserve"> for the CSS files</w:t>
-      </w:r>
-      <w:r>
-        <w:rPr>
-          <w:rFonts w:ascii="Times New Roman" w:hAnsi="Times New Roman" w:cs="Times New Roman"/>
-          <w:color w:val="000000"/>
-          <w:shd w:val="clear" w:color="auto" w:fill="FFFFFF"/>
-        </w:rPr>
-        <w:t>, fonts</w:t>
+        <w:t>includes</w:t>
+      </w:r>
+      <w:r>
+        <w:rPr>
+          <w:rFonts w:ascii="Times New Roman" w:hAnsi="Times New Roman" w:cs="Times New Roman"/>
+          <w:color w:val="000000"/>
+          <w:shd w:val="clear" w:color="auto" w:fill="FFFFFF"/>
+        </w:rPr>
+        <w:t xml:space="preserve"> the models, the views</w:t>
       </w:r>
       <w:r>
         <w:rPr>
@@ -2962,222 +2754,6 @@
           <w:color w:val="000000"/>
           <w:shd w:val="clear" w:color="auto" w:fill="FFFFFF"/>
         </w:rPr>
-        <w:t>images</w:t>
-      </w:r>
-      <w:r>
-        <w:rPr>
-          <w:rFonts w:ascii="Times New Roman" w:hAnsi="Times New Roman" w:cs="Times New Roman"/>
-          <w:color w:val="000000"/>
-          <w:shd w:val="clear" w:color="auto" w:fill="FFFFFF"/>
-        </w:rPr>
-        <w:t>, and JavaScript libraries</w:t>
-      </w:r>
-      <w:r>
-        <w:rPr>
-          <w:rFonts w:ascii="Times New Roman" w:hAnsi="Times New Roman" w:cs="Times New Roman"/>
-          <w:color w:val="000000"/>
-          <w:shd w:val="clear" w:color="auto" w:fill="FFFFFF"/>
-        </w:rPr>
-        <w:t>.</w:t>
-      </w:r>
-    </w:p>
-    <w:p>
-      <w:pPr>
-        <w:rPr>
-          <w:rFonts w:ascii="Times New Roman" w:hAnsi="Times New Roman" w:cs="Times New Roman"/>
-        </w:rPr>
-      </w:pPr>
-      <w:proofErr w:type="spellStart"/>
-      <w:proofErr w:type="gramStart"/>
-      <w:r>
-        <w:rPr>
-          <w:rFonts w:ascii="Courier" w:hAnsi="Courier" w:cs="Times New Roman"/>
-          <w:color w:val="000000"/>
-          <w:sz w:val="22"/>
-          <w:shd w:val="clear" w:color="auto" w:fill="FFFFFF"/>
-        </w:rPr>
-        <w:t>mealmatcher</w:t>
-      </w:r>
-      <w:proofErr w:type="gramEnd"/>
-      <w:r>
-        <w:rPr>
-          <w:rFonts w:ascii="Courier" w:hAnsi="Courier" w:cs="Times New Roman"/>
-          <w:color w:val="000000"/>
-          <w:sz w:val="22"/>
-          <w:shd w:val="clear" w:color="auto" w:fill="FFFFFF"/>
-        </w:rPr>
-        <w:t>_project</w:t>
-      </w:r>
-      <w:proofErr w:type="spellEnd"/>
-      <w:r>
-        <w:rPr>
-          <w:rFonts w:ascii="Courier" w:hAnsi="Courier" w:cs="Times New Roman"/>
-          <w:color w:val="000000"/>
-          <w:sz w:val="22"/>
-          <w:shd w:val="clear" w:color="auto" w:fill="FFFFFF"/>
-        </w:rPr>
-        <w:t>/</w:t>
-      </w:r>
-      <w:proofErr w:type="spellStart"/>
-      <w:r>
-        <w:rPr>
-          <w:rFonts w:ascii="Courier" w:hAnsi="Courier" w:cs="Times New Roman"/>
-          <w:color w:val="000000"/>
-          <w:sz w:val="22"/>
-          <w:shd w:val="clear" w:color="auto" w:fill="FFFFFF"/>
-        </w:rPr>
-        <w:t>mealmatcher_project</w:t>
-      </w:r>
-      <w:proofErr w:type="spellEnd"/>
-      <w:r>
-        <w:rPr>
-          <w:rFonts w:ascii="Times New Roman" w:hAnsi="Times New Roman" w:cs="Times New Roman"/>
-          <w:color w:val="000000"/>
-          <w:sz w:val="22"/>
-          <w:shd w:val="clear" w:color="auto" w:fill="FFFFFF"/>
-        </w:rPr>
-        <w:t xml:space="preserve"> </w:t>
-      </w:r>
-      <w:r>
-        <w:rPr>
-          <w:rFonts w:ascii="Times New Roman" w:hAnsi="Times New Roman" w:cs="Times New Roman"/>
-          <w:color w:val="000000"/>
-          <w:shd w:val="clear" w:color="auto" w:fill="FFFFFF"/>
-        </w:rPr>
-        <w:t xml:space="preserve">includes Python files for the </w:t>
-      </w:r>
-      <w:r>
-        <w:rPr>
-          <w:rFonts w:ascii="Times New Roman" w:hAnsi="Times New Roman" w:cs="Times New Roman"/>
-          <w:color w:val="000000"/>
-          <w:shd w:val="clear" w:color="auto" w:fill="FFFFFF"/>
-        </w:rPr>
-        <w:t xml:space="preserve">Django site </w:t>
-      </w:r>
-      <w:r>
-        <w:rPr>
-          <w:rFonts w:ascii="Times New Roman" w:hAnsi="Times New Roman" w:cs="Times New Roman"/>
-          <w:color w:val="000000"/>
-          <w:shd w:val="clear" w:color="auto" w:fill="FFFFFF"/>
-        </w:rPr>
-        <w:t>settings</w:t>
-      </w:r>
-      <w:r>
-        <w:rPr>
-          <w:rFonts w:ascii="Times New Roman" w:hAnsi="Times New Roman" w:cs="Times New Roman"/>
-          <w:color w:val="000000"/>
-          <w:shd w:val="clear" w:color="auto" w:fill="FFFFFF"/>
-        </w:rPr>
-        <w:t xml:space="preserve"> and the urls.py there links to the urls.py of </w:t>
-      </w:r>
-      <w:proofErr w:type="spellStart"/>
-      <w:r>
-        <w:rPr>
-          <w:rFonts w:ascii="Times New Roman" w:hAnsi="Times New Roman" w:cs="Times New Roman"/>
-          <w:color w:val="000000"/>
-          <w:shd w:val="clear" w:color="auto" w:fill="FFFFFF"/>
-        </w:rPr>
-        <w:t>mealmatcher_app</w:t>
-      </w:r>
-      <w:proofErr w:type="spellEnd"/>
-      <w:r>
-        <w:rPr>
-          <w:rFonts w:ascii="Times New Roman" w:hAnsi="Times New Roman" w:cs="Times New Roman"/>
-          <w:color w:val="000000"/>
-          <w:shd w:val="clear" w:color="auto" w:fill="FFFFFF"/>
-        </w:rPr>
-        <w:t>.</w:t>
-      </w:r>
-    </w:p>
-    <w:p>
-      <w:pPr>
-        <w:rPr>
-          <w:rFonts w:ascii="Times New Roman" w:hAnsi="Times New Roman" w:cs="Times New Roman"/>
-          <w:color w:val="000000"/>
-          <w:shd w:val="clear" w:color="auto" w:fill="FFFFFF"/>
-        </w:rPr>
-      </w:pPr>
-      <w:proofErr w:type="spellStart"/>
-      <w:proofErr w:type="gramStart"/>
-      <w:r>
-        <w:rPr>
-          <w:rFonts w:ascii="Courier" w:hAnsi="Courier" w:cs="Times New Roman"/>
-          <w:color w:val="000000"/>
-          <w:sz w:val="22"/>
-          <w:shd w:val="clear" w:color="auto" w:fill="FFFFFF"/>
-        </w:rPr>
-        <w:t>mealmatcher</w:t>
-      </w:r>
-      <w:proofErr w:type="gramEnd"/>
-      <w:r>
-        <w:rPr>
-          <w:rFonts w:ascii="Courier" w:hAnsi="Courier" w:cs="Times New Roman"/>
-          <w:color w:val="000000"/>
-          <w:sz w:val="22"/>
-          <w:shd w:val="clear" w:color="auto" w:fill="FFFFFF"/>
-        </w:rPr>
-        <w:t>_project</w:t>
-      </w:r>
-      <w:proofErr w:type="spellEnd"/>
-      <w:r>
-        <w:rPr>
-          <w:rFonts w:ascii="Courier" w:hAnsi="Courier" w:cs="Times New Roman"/>
-          <w:color w:val="000000"/>
-          <w:sz w:val="22"/>
-          <w:shd w:val="clear" w:color="auto" w:fill="FFFFFF"/>
-        </w:rPr>
-        <w:t>/</w:t>
-      </w:r>
-      <w:proofErr w:type="spellStart"/>
-      <w:r>
-        <w:rPr>
-          <w:rFonts w:ascii="Courier" w:hAnsi="Courier" w:cs="Times New Roman"/>
-          <w:color w:val="000000"/>
-          <w:sz w:val="22"/>
-          <w:shd w:val="clear" w:color="auto" w:fill="FFFFFF"/>
-        </w:rPr>
-        <w:t>mealmatcher_app</w:t>
-      </w:r>
-      <w:proofErr w:type="spellEnd"/>
-      <w:r>
-        <w:rPr>
-          <w:rFonts w:ascii="Times New Roman" w:hAnsi="Times New Roman" w:cs="Times New Roman"/>
-          <w:color w:val="000000"/>
-          <w:sz w:val="22"/>
-          <w:shd w:val="clear" w:color="auto" w:fill="FFFFFF"/>
-        </w:rPr>
-        <w:t xml:space="preserve"> </w:t>
-      </w:r>
-      <w:r>
-        <w:rPr>
-          <w:rFonts w:ascii="Times New Roman" w:hAnsi="Times New Roman" w:cs="Times New Roman"/>
-          <w:color w:val="000000"/>
-          <w:shd w:val="clear" w:color="auto" w:fill="FFFFFF"/>
-        </w:rPr>
-        <w:t>includes</w:t>
-      </w:r>
-      <w:r>
-        <w:rPr>
-          <w:rFonts w:ascii="Times New Roman" w:hAnsi="Times New Roman" w:cs="Times New Roman"/>
-          <w:color w:val="000000"/>
-          <w:shd w:val="clear" w:color="auto" w:fill="FFFFFF"/>
-        </w:rPr>
-        <w:t xml:space="preserve"> the models, the views</w:t>
-      </w:r>
-      <w:r>
-        <w:rPr>
-          <w:rFonts w:ascii="Times New Roman" w:hAnsi="Times New Roman" w:cs="Times New Roman"/>
-          <w:color w:val="000000"/>
-          <w:shd w:val="clear" w:color="auto" w:fill="FFFFFF"/>
-        </w:rPr>
-        <w:t xml:space="preserve">, </w:t>
-      </w:r>
-      <w:r>
-        <w:rPr>
-          <w:rFonts w:ascii="Times New Roman" w:hAnsi="Times New Roman" w:cs="Times New Roman"/>
-          <w:color w:val="000000"/>
-          <w:shd w:val="clear" w:color="auto" w:fill="FFFFFF"/>
-        </w:rPr>
         <w:t xml:space="preserve">the </w:t>
       </w:r>
       <w:r>
@@ -3218,25 +2794,7 @@
           <w:color w:val="000000"/>
           <w:shd w:val="clear" w:color="auto" w:fill="FFFFFF"/>
         </w:rPr>
-        <w:t xml:space="preserve">s used (contained in previous </w:t>
-      </w:r>
-      <w:proofErr w:type="spellStart"/>
-      <w:r>
-        <w:rPr>
-          <w:rFonts w:ascii="Times New Roman" w:hAnsi="Times New Roman" w:cs="Times New Roman"/>
-          <w:color w:val="000000"/>
-          <w:shd w:val="clear" w:color="auto" w:fill="FFFFFF"/>
-        </w:rPr>
-        <w:t>urls</w:t>
-      </w:r>
-      <w:proofErr w:type="spellEnd"/>
-      <w:r>
-        <w:rPr>
-          <w:rFonts w:ascii="Times New Roman" w:hAnsi="Times New Roman" w:cs="Times New Roman"/>
-          <w:color w:val="000000"/>
-          <w:shd w:val="clear" w:color="auto" w:fill="FFFFFF"/>
-        </w:rPr>
-        <w:t xml:space="preserve"> file)</w:t>
+        <w:t>s used (contained in previous urls file)</w:t>
       </w:r>
       <w:r>
         <w:rPr>
@@ -3290,25 +2848,7 @@
           <w:color w:val="000000"/>
           <w:shd w:val="clear" w:color="auto" w:fill="FFFFFF"/>
         </w:rPr>
-        <w:t xml:space="preserve"> with the </w:t>
-      </w:r>
-      <w:proofErr w:type="spellStart"/>
-      <w:r>
-        <w:rPr>
-          <w:rFonts w:ascii="Times New Roman" w:eastAsia="Times New Roman" w:hAnsi="Times New Roman" w:cs="Times New Roman"/>
-          <w:color w:val="000000"/>
-          <w:shd w:val="clear" w:color="auto" w:fill="FFFFFF"/>
-        </w:rPr>
-        <w:t>mealmatcher_app</w:t>
-      </w:r>
-      <w:proofErr w:type="spellEnd"/>
-      <w:r>
-        <w:rPr>
-          <w:rFonts w:ascii="Times New Roman" w:eastAsia="Times New Roman" w:hAnsi="Times New Roman" w:cs="Times New Roman"/>
-          <w:color w:val="000000"/>
-          <w:shd w:val="clear" w:color="auto" w:fill="FFFFFF"/>
-        </w:rPr>
-        <w:t xml:space="preserve"> urls.py</w:t>
+        <w:t xml:space="preserve"> with the mealmatcher_app urls.py</w:t>
       </w:r>
       <w:r>
         <w:rPr>

</xml_diff>

<commit_message>
fix to the URL pattern problem
</commit_message>
<xml_diff>
--- a/Internals.docx
+++ b/Internals.docx
@@ -42,8 +42,6 @@
         </w:rPr>
         <w:t>Kevin Wang, Drew Wallace, Andreas Dias, Valerie Morin, Andrew Charette</w:t>
       </w:r>
-      <w:bookmarkStart w:id="0" w:name="_GoBack"/>
-      <w:bookmarkEnd w:id="0"/>
     </w:p>
     <w:p>
       <w:pPr>
@@ -2216,6 +2214,26 @@
         </w:rPr>
         <w:t>disabled_user: view that is always redirected to when the user has been manually disabled for missing too many scheduled meals. Should otherwise never be reachable.</w:t>
       </w:r>
+    </w:p>
+    <w:p>
+      <w:pPr>
+        <w:pStyle w:val="ListParagraph"/>
+        <w:numPr>
+          <w:ilvl w:val="0"/>
+          <w:numId w:val="1"/>
+        </w:numPr>
+        <w:rPr>
+          <w:rFonts w:ascii="Times New Roman" w:eastAsia="Times New Roman" w:hAnsi="Times New Roman" w:cs="Times New Roman"/>
+        </w:rPr>
+      </w:pPr>
+      <w:r>
+        <w:rPr>
+          <w:rFonts w:ascii="Times New Roman" w:eastAsia="Times New Roman" w:hAnsi="Times New Roman" w:cs="Times New Roman"/>
+        </w:rPr>
+        <w:t>bad_url: response for when the user tries to access an unsupported URL pattern</w:t>
+      </w:r>
+      <w:bookmarkStart w:id="0" w:name="_GoBack"/>
+      <w:bookmarkEnd w:id="0"/>
     </w:p>
     <w:p>
       <w:pPr>

</xml_diff>